<commit_message>
[Vidarshan]: Update progress report 2
</commit_message>
<xml_diff>
--- a/ReportsAndDocuments/Work Logs/VidarshanM/WorkLogReport2/VidarshanA_ProgressReport2.docx
+++ b/ReportsAndDocuments/Work Logs/VidarshanM/WorkLogReport2/VidarshanA_ProgressReport2.docx
@@ -30,8 +30,6 @@
         <w:tblInd w:w="19" w:type="dxa"/>
         <w:tblCellMar>
           <w:top w:w="118" w:type="dxa"/>
-          <w:left w:w="0" w:type="dxa"/>
-          <w:bottom w:w="0" w:type="dxa"/>
           <w:right w:w="115" w:type="dxa"/>
         </w:tblCellMar>
         <w:tblLook w:val="04A0" w:firstRow="1" w:lastRow="0" w:firstColumn="1" w:lastColumn="0" w:noHBand="0" w:noVBand="1"/>
@@ -85,10 +83,7 @@
               <w:ind w:left="0" w:firstLine="0"/>
             </w:pPr>
             <w:r>
-              <w:t xml:space="preserve"> </w:t>
-            </w:r>
-            <w:r>
-              <w:t xml:space="preserve">Project Name: The Clean Divorce </w:t>
+              <w:t xml:space="preserve"> Project Name: The Clean Divorce </w:t>
             </w:r>
           </w:p>
           <w:p>
@@ -111,12 +106,9 @@
     </w:tbl>
     <w:p>
       <w:pPr>
-        <w:spacing w:after="169"/>
+        <w:spacing w:after="0" w:line="259" w:lineRule="auto"/>
         <w:ind w:left="10" w:hanging="10"/>
       </w:pPr>
-      <w:r>
-        <w:t xml:space="preserve">The purpose of the Progress Report is to have an accountability for ongoing work throughout the term. You need to create work logs with the following table:  </w:t>
-      </w:r>
     </w:p>
     <w:p>
       <w:pPr>
@@ -141,15 +133,14 @@
         <w:tblCellMar>
           <w:top w:w="100" w:type="dxa"/>
           <w:left w:w="110" w:type="dxa"/>
-          <w:bottom w:w="0" w:type="dxa"/>
           <w:right w:w="41" w:type="dxa"/>
         </w:tblCellMar>
         <w:tblLook w:val="04A0" w:firstRow="1" w:lastRow="0" w:firstColumn="1" w:lastColumn="0" w:noHBand="0" w:noVBand="1"/>
       </w:tblPr>
       <w:tblGrid>
-        <w:gridCol w:w="2381"/>
-        <w:gridCol w:w="3139"/>
-        <w:gridCol w:w="4536"/>
+        <w:gridCol w:w="1530"/>
+        <w:gridCol w:w="1701"/>
+        <w:gridCol w:w="6825"/>
       </w:tblGrid>
       <w:tr>
         <w:trPr>
@@ -157,7 +148,7 @@
         </w:trPr>
         <w:tc>
           <w:tcPr>
-            <w:tcW w:w="2381" w:type="dxa"/>
+            <w:tcW w:w="1530" w:type="dxa"/>
             <w:tcBorders>
               <w:top w:val="single" w:sz="4" w:space="0" w:color="000000"/>
               <w:left w:val="single" w:sz="4" w:space="0" w:color="000000"/>
@@ -177,7 +168,7 @@
         </w:tc>
         <w:tc>
           <w:tcPr>
-            <w:tcW w:w="3139" w:type="dxa"/>
+            <w:tcW w:w="1701" w:type="dxa"/>
             <w:tcBorders>
               <w:top w:val="single" w:sz="4" w:space="0" w:color="000000"/>
               <w:left w:val="single" w:sz="4" w:space="0" w:color="000000"/>
@@ -197,7 +188,7 @@
         </w:tc>
         <w:tc>
           <w:tcPr>
-            <w:tcW w:w="4536" w:type="dxa"/>
+            <w:tcW w:w="6825" w:type="dxa"/>
             <w:tcBorders>
               <w:top w:val="single" w:sz="4" w:space="0" w:color="000000"/>
               <w:left w:val="single" w:sz="4" w:space="0" w:color="000000"/>
@@ -218,11 +209,11 @@
       </w:tr>
       <w:tr>
         <w:trPr>
-          <w:trHeight w:val="3720"/>
+          <w:trHeight w:val="2199"/>
         </w:trPr>
         <w:tc>
           <w:tcPr>
-            <w:tcW w:w="2381" w:type="dxa"/>
+            <w:tcW w:w="1530" w:type="dxa"/>
             <w:tcBorders>
               <w:top w:val="single" w:sz="4" w:space="0" w:color="000000"/>
               <w:left w:val="single" w:sz="4" w:space="0" w:color="000000"/>
@@ -236,16 +227,7 @@
               <w:ind w:left="0" w:firstLine="0"/>
             </w:pPr>
             <w:r>
-              <w:t>October</w:t>
-            </w:r>
-            <w:r>
-              <w:t xml:space="preserve"> 2</w:t>
-            </w:r>
-            <w:r>
-              <w:t>8</w:t>
-            </w:r>
-            <w:r>
-              <w:t xml:space="preserve">, </w:t>
+              <w:t xml:space="preserve">October 28, </w:t>
             </w:r>
             <w:proofErr w:type="gramStart"/>
             <w:r>
@@ -259,7 +241,7 @@
         </w:tc>
         <w:tc>
           <w:tcPr>
-            <w:tcW w:w="3139" w:type="dxa"/>
+            <w:tcW w:w="1701" w:type="dxa"/>
             <w:tcBorders>
               <w:top w:val="single" w:sz="4" w:space="0" w:color="000000"/>
               <w:left w:val="single" w:sz="4" w:space="0" w:color="000000"/>
@@ -273,24 +255,16 @@
               <w:ind w:left="0" w:firstLine="0"/>
             </w:pPr>
             <w:r>
-              <w:t>2</w:t>
-            </w:r>
-            <w:r>
-              <w:t xml:space="preserve"> </w:t>
-            </w:r>
-            <w:proofErr w:type="gramStart"/>
-            <w:r>
-              <w:t>hour</w:t>
-            </w:r>
-            <w:proofErr w:type="gramEnd"/>
-            <w:r>
-              <w:t xml:space="preserve"> </w:t>
-            </w:r>
-          </w:p>
-        </w:tc>
-        <w:tc>
-          <w:tcPr>
-            <w:tcW w:w="4536" w:type="dxa"/>
+              <w:t>2 hour</w:t>
+            </w:r>
+            <w:r>
+              <w:t>s</w:t>
+            </w:r>
+          </w:p>
+        </w:tc>
+        <w:tc>
+          <w:tcPr>
+            <w:tcW w:w="6825" w:type="dxa"/>
             <w:tcBorders>
               <w:top w:val="single" w:sz="4" w:space="0" w:color="000000"/>
               <w:left w:val="single" w:sz="4" w:space="0" w:color="000000"/>
@@ -341,7 +315,7 @@
         </w:trPr>
         <w:tc>
           <w:tcPr>
-            <w:tcW w:w="2381" w:type="dxa"/>
+            <w:tcW w:w="1530" w:type="dxa"/>
             <w:tcBorders>
               <w:top w:val="single" w:sz="4" w:space="0" w:color="000000"/>
               <w:left w:val="single" w:sz="4" w:space="0" w:color="000000"/>
@@ -354,11 +328,14 @@
               <w:spacing w:after="0" w:line="259" w:lineRule="auto"/>
               <w:ind w:left="0" w:firstLine="0"/>
             </w:pPr>
-          </w:p>
-        </w:tc>
-        <w:tc>
-          <w:tcPr>
-            <w:tcW w:w="3139" w:type="dxa"/>
+            <w:r>
+              <w:t>October 29, 2025</w:t>
+            </w:r>
+          </w:p>
+        </w:tc>
+        <w:tc>
+          <w:tcPr>
+            <w:tcW w:w="1701" w:type="dxa"/>
             <w:tcBorders>
               <w:top w:val="single" w:sz="4" w:space="0" w:color="000000"/>
               <w:left w:val="single" w:sz="4" w:space="0" w:color="000000"/>
@@ -371,11 +348,14 @@
               <w:spacing w:after="0" w:line="259" w:lineRule="auto"/>
               <w:ind w:left="0" w:firstLine="0"/>
             </w:pPr>
-          </w:p>
-        </w:tc>
-        <w:tc>
-          <w:tcPr>
-            <w:tcW w:w="4536" w:type="dxa"/>
+            <w:r>
+              <w:t>2 hours</w:t>
+            </w:r>
+          </w:p>
+        </w:tc>
+        <w:tc>
+          <w:tcPr>
+            <w:tcW w:w="6825" w:type="dxa"/>
             <w:tcBorders>
               <w:top w:val="single" w:sz="4" w:space="0" w:color="000000"/>
               <w:left w:val="single" w:sz="4" w:space="0" w:color="000000"/>
@@ -389,6 +369,243 @@
               <w:ind w:left="0" w:right="132" w:firstLine="0"/>
               <w:jc w:val="both"/>
             </w:pPr>
+            <w:r>
+              <w:t xml:space="preserve">Created the Microsoft form to collect the user response as a </w:t>
+            </w:r>
+            <w:proofErr w:type="gramStart"/>
+            <w:r>
+              <w:t>survey, and</w:t>
+            </w:r>
+            <w:proofErr w:type="gramEnd"/>
+            <w:r>
+              <w:t xml:space="preserve"> then communicated to the other member about the progress, rectified changes and then shared it for further evaluation. Also shared the survey to initiate responses.</w:t>
+            </w:r>
+          </w:p>
+        </w:tc>
+      </w:tr>
+      <w:tr>
+        <w:trPr>
+          <w:trHeight w:val="907"/>
+        </w:trPr>
+        <w:tc>
+          <w:tcPr>
+            <w:tcW w:w="1530" w:type="dxa"/>
+            <w:tcBorders>
+              <w:top w:val="single" w:sz="4" w:space="0" w:color="000000"/>
+              <w:left w:val="single" w:sz="4" w:space="0" w:color="000000"/>
+              <w:bottom w:val="single" w:sz="4" w:space="0" w:color="000000"/>
+              <w:right w:val="single" w:sz="4" w:space="0" w:color="000000"/>
+            </w:tcBorders>
+          </w:tcPr>
+          <w:p>
+            <w:pPr>
+              <w:spacing w:after="0" w:line="259" w:lineRule="auto"/>
+              <w:ind w:left="0" w:firstLine="0"/>
+            </w:pPr>
+            <w:r>
+              <w:t>November 1, 2025</w:t>
+            </w:r>
+          </w:p>
+        </w:tc>
+        <w:tc>
+          <w:tcPr>
+            <w:tcW w:w="1701" w:type="dxa"/>
+            <w:tcBorders>
+              <w:top w:val="single" w:sz="4" w:space="0" w:color="000000"/>
+              <w:left w:val="single" w:sz="4" w:space="0" w:color="000000"/>
+              <w:bottom w:val="single" w:sz="4" w:space="0" w:color="000000"/>
+              <w:right w:val="single" w:sz="4" w:space="0" w:color="000000"/>
+            </w:tcBorders>
+          </w:tcPr>
+          <w:p>
+            <w:pPr>
+              <w:spacing w:after="0" w:line="259" w:lineRule="auto"/>
+              <w:ind w:left="0" w:firstLine="0"/>
+            </w:pPr>
+            <w:r>
+              <w:t>3 hours</w:t>
+            </w:r>
+          </w:p>
+        </w:tc>
+        <w:tc>
+          <w:tcPr>
+            <w:tcW w:w="6825" w:type="dxa"/>
+            <w:tcBorders>
+              <w:top w:val="single" w:sz="4" w:space="0" w:color="000000"/>
+              <w:left w:val="single" w:sz="4" w:space="0" w:color="000000"/>
+              <w:bottom w:val="single" w:sz="4" w:space="0" w:color="000000"/>
+              <w:right w:val="single" w:sz="4" w:space="0" w:color="000000"/>
+            </w:tcBorders>
+          </w:tcPr>
+          <w:p>
+            <w:pPr>
+              <w:spacing w:after="0" w:line="259" w:lineRule="auto"/>
+              <w:ind w:left="0" w:right="132" w:firstLine="0"/>
+              <w:jc w:val="both"/>
+            </w:pPr>
+            <w:r>
+              <w:t>Generate 2 user personas by evaluating user responses for the survey.</w:t>
+            </w:r>
+          </w:p>
+        </w:tc>
+      </w:tr>
+      <w:tr>
+        <w:trPr>
+          <w:trHeight w:val="907"/>
+        </w:trPr>
+        <w:tc>
+          <w:tcPr>
+            <w:tcW w:w="1530" w:type="dxa"/>
+            <w:tcBorders>
+              <w:top w:val="single" w:sz="4" w:space="0" w:color="000000"/>
+              <w:left w:val="single" w:sz="4" w:space="0" w:color="000000"/>
+              <w:bottom w:val="single" w:sz="4" w:space="0" w:color="000000"/>
+              <w:right w:val="single" w:sz="4" w:space="0" w:color="000000"/>
+            </w:tcBorders>
+          </w:tcPr>
+          <w:p>
+            <w:pPr>
+              <w:spacing w:after="0" w:line="259" w:lineRule="auto"/>
+              <w:ind w:left="0" w:firstLine="0"/>
+            </w:pPr>
+            <w:r>
+              <w:t>November 2, 2025</w:t>
+            </w:r>
+          </w:p>
+          <w:p>
+            <w:pPr>
+              <w:spacing w:after="0" w:line="259" w:lineRule="auto"/>
+              <w:ind w:left="0" w:firstLine="0"/>
+            </w:pPr>
+            <w:r>
+              <w:t>(morning)</w:t>
+            </w:r>
+          </w:p>
+        </w:tc>
+        <w:tc>
+          <w:tcPr>
+            <w:tcW w:w="1701" w:type="dxa"/>
+            <w:tcBorders>
+              <w:top w:val="single" w:sz="4" w:space="0" w:color="000000"/>
+              <w:left w:val="single" w:sz="4" w:space="0" w:color="000000"/>
+              <w:bottom w:val="single" w:sz="4" w:space="0" w:color="000000"/>
+              <w:right w:val="single" w:sz="4" w:space="0" w:color="000000"/>
+            </w:tcBorders>
+          </w:tcPr>
+          <w:p>
+            <w:pPr>
+              <w:spacing w:after="0" w:line="259" w:lineRule="auto"/>
+              <w:ind w:left="0" w:firstLine="0"/>
+            </w:pPr>
+            <w:r>
+              <w:t>1 hour</w:t>
+            </w:r>
+          </w:p>
+        </w:tc>
+        <w:tc>
+          <w:tcPr>
+            <w:tcW w:w="6825" w:type="dxa"/>
+            <w:tcBorders>
+              <w:top w:val="single" w:sz="4" w:space="0" w:color="000000"/>
+              <w:left w:val="single" w:sz="4" w:space="0" w:color="000000"/>
+              <w:bottom w:val="single" w:sz="4" w:space="0" w:color="000000"/>
+              <w:right w:val="single" w:sz="4" w:space="0" w:color="000000"/>
+            </w:tcBorders>
+          </w:tcPr>
+          <w:p>
+            <w:pPr>
+              <w:spacing w:after="0" w:line="259" w:lineRule="auto"/>
+              <w:ind w:left="0" w:right="132" w:firstLine="0"/>
+              <w:jc w:val="both"/>
+            </w:pPr>
+            <w:r>
+              <w:t>Gather and prepare the AI use section for this submission and reviewed the survey responses.</w:t>
+            </w:r>
+          </w:p>
+        </w:tc>
+      </w:tr>
+      <w:tr>
+        <w:trPr>
+          <w:trHeight w:val="907"/>
+        </w:trPr>
+        <w:tc>
+          <w:tcPr>
+            <w:tcW w:w="1530" w:type="dxa"/>
+            <w:tcBorders>
+              <w:top w:val="single" w:sz="4" w:space="0" w:color="000000"/>
+              <w:left w:val="single" w:sz="4" w:space="0" w:color="000000"/>
+              <w:bottom w:val="single" w:sz="4" w:space="0" w:color="000000"/>
+              <w:right w:val="single" w:sz="4" w:space="0" w:color="000000"/>
+            </w:tcBorders>
+          </w:tcPr>
+          <w:p>
+            <w:pPr>
+              <w:spacing w:after="0" w:line="259" w:lineRule="auto"/>
+              <w:ind w:left="0" w:firstLine="0"/>
+            </w:pPr>
+            <w:r>
+              <w:t>November 2, 2025</w:t>
+            </w:r>
+          </w:p>
+          <w:p>
+            <w:pPr>
+              <w:spacing w:after="0" w:line="259" w:lineRule="auto"/>
+              <w:ind w:left="0" w:firstLine="0"/>
+            </w:pPr>
+            <w:r>
+              <w:t>(evening)</w:t>
+            </w:r>
+          </w:p>
+        </w:tc>
+        <w:tc>
+          <w:tcPr>
+            <w:tcW w:w="1701" w:type="dxa"/>
+            <w:tcBorders>
+              <w:top w:val="single" w:sz="4" w:space="0" w:color="000000"/>
+              <w:left w:val="single" w:sz="4" w:space="0" w:color="000000"/>
+              <w:bottom w:val="single" w:sz="4" w:space="0" w:color="000000"/>
+              <w:right w:val="single" w:sz="4" w:space="0" w:color="000000"/>
+            </w:tcBorders>
+          </w:tcPr>
+          <w:p>
+            <w:pPr>
+              <w:spacing w:after="0" w:line="259" w:lineRule="auto"/>
+              <w:ind w:left="0" w:firstLine="0"/>
+            </w:pPr>
+            <w:r>
+              <w:t>2 hours</w:t>
+            </w:r>
+          </w:p>
+        </w:tc>
+        <w:tc>
+          <w:tcPr>
+            <w:tcW w:w="6825" w:type="dxa"/>
+            <w:tcBorders>
+              <w:top w:val="single" w:sz="4" w:space="0" w:color="000000"/>
+              <w:left w:val="single" w:sz="4" w:space="0" w:color="000000"/>
+              <w:bottom w:val="single" w:sz="4" w:space="0" w:color="000000"/>
+              <w:right w:val="single" w:sz="4" w:space="0" w:color="000000"/>
+            </w:tcBorders>
+          </w:tcPr>
+          <w:p>
+            <w:pPr>
+              <w:spacing w:after="0" w:line="259" w:lineRule="auto"/>
+              <w:ind w:left="0" w:right="132" w:firstLine="0"/>
+              <w:jc w:val="both"/>
+            </w:pPr>
+            <w:r>
+              <w:t>Generate storyboards with AI (art form) for the personas (loosely based) we wrote.</w:t>
+            </w:r>
+          </w:p>
+          <w:p>
+            <w:pPr>
+              <w:spacing w:after="0" w:line="259" w:lineRule="auto"/>
+              <w:ind w:left="0" w:right="132" w:firstLine="0"/>
+              <w:jc w:val="both"/>
+            </w:pPr>
+            <w:r>
+              <w:t>Iterated several times to make the images as clear as possible due to the weakness of AI to generate text on images.</w:t>
+            </w:r>
           </w:p>
         </w:tc>
       </w:tr>
@@ -399,11 +616,11 @@
           </w:tblCellMar>
         </w:tblPrEx>
         <w:trPr>
-          <w:trHeight w:val="840"/>
+          <w:trHeight w:val="526"/>
         </w:trPr>
         <w:tc>
           <w:tcPr>
-            <w:tcW w:w="2381" w:type="dxa"/>
+            <w:tcW w:w="1530" w:type="dxa"/>
             <w:tcBorders>
               <w:top w:val="single" w:sz="4" w:space="0" w:color="000000"/>
               <w:left w:val="single" w:sz="4" w:space="0" w:color="000000"/>
@@ -419,11 +636,14 @@
             <w:r>
               <w:t xml:space="preserve">Total </w:t>
             </w:r>
-          </w:p>
-        </w:tc>
-        <w:tc>
-          <w:tcPr>
-            <w:tcW w:w="3139" w:type="dxa"/>
+            <w:r>
+              <w:t xml:space="preserve"> </w:t>
+            </w:r>
+          </w:p>
+        </w:tc>
+        <w:tc>
+          <w:tcPr>
+            <w:tcW w:w="1701" w:type="dxa"/>
             <w:tcBorders>
               <w:top w:val="single" w:sz="4" w:space="0" w:color="000000"/>
               <w:left w:val="single" w:sz="4" w:space="0" w:color="000000"/>
@@ -437,13 +657,16 @@
               <w:ind w:left="0" w:firstLine="0"/>
             </w:pPr>
             <w:r>
-              <w:t xml:space="preserve">1 hours </w:t>
-            </w:r>
-          </w:p>
-        </w:tc>
-        <w:tc>
-          <w:tcPr>
-            <w:tcW w:w="4536" w:type="dxa"/>
+              <w:t>10</w:t>
+            </w:r>
+            <w:r>
+              <w:t xml:space="preserve"> hours </w:t>
+            </w:r>
+          </w:p>
+        </w:tc>
+        <w:tc>
+          <w:tcPr>
+            <w:tcW w:w="6825" w:type="dxa"/>
             <w:tcBorders>
               <w:top w:val="single" w:sz="4" w:space="0" w:color="000000"/>
               <w:left w:val="single" w:sz="4" w:space="0" w:color="000000"/>
@@ -465,56 +688,8 @@
     </w:tbl>
     <w:p>
       <w:pPr>
-        <w:spacing w:after="164" w:line="259" w:lineRule="auto"/>
-        <w:ind w:left="15" w:firstLine="0"/>
-      </w:pPr>
-      <w:r>
-        <w:rPr>
-          <w:b/>
-        </w:rPr>
-        <w:t xml:space="preserve"> </w:t>
-      </w:r>
-    </w:p>
-    <w:p>
-      <w:pPr>
         <w:spacing w:after="0" w:line="259" w:lineRule="auto"/>
-        <w:ind w:left="10" w:hanging="10"/>
-        <w:rPr>
-          <w:b/>
-        </w:rPr>
-      </w:pPr>
-    </w:p>
-    <w:p>
-      <w:pPr>
-        <w:spacing w:after="0" w:line="259" w:lineRule="auto"/>
-        <w:ind w:left="10" w:hanging="10"/>
-        <w:rPr>
-          <w:b/>
-        </w:rPr>
-      </w:pPr>
-    </w:p>
-    <w:p>
-      <w:pPr>
-        <w:spacing w:after="0" w:line="259" w:lineRule="auto"/>
-        <w:ind w:left="10" w:hanging="10"/>
-        <w:rPr>
-          <w:b/>
-        </w:rPr>
-      </w:pPr>
-    </w:p>
-    <w:p>
-      <w:pPr>
-        <w:spacing w:after="0" w:line="259" w:lineRule="auto"/>
-        <w:ind w:left="10" w:hanging="10"/>
-        <w:rPr>
-          <w:b/>
-        </w:rPr>
-      </w:pPr>
-    </w:p>
-    <w:p>
-      <w:pPr>
-        <w:spacing w:after="0" w:line="259" w:lineRule="auto"/>
-        <w:ind w:left="10" w:hanging="10"/>
+        <w:ind w:left="0" w:firstLine="0"/>
         <w:rPr>
           <w:b/>
         </w:rPr>
@@ -570,16 +745,13 @@
         <w:tblInd w:w="15" w:type="dxa"/>
         <w:tblCellMar>
           <w:top w:w="95" w:type="dxa"/>
-          <w:left w:w="0" w:type="dxa"/>
-          <w:bottom w:w="0" w:type="dxa"/>
-          <w:right w:w="0" w:type="dxa"/>
         </w:tblCellMar>
         <w:tblLook w:val="04A0" w:firstRow="1" w:lastRow="0" w:firstColumn="1" w:lastColumn="0" w:noHBand="0" w:noVBand="1"/>
       </w:tblPr>
       <w:tblGrid>
-        <w:gridCol w:w="1843"/>
-        <w:gridCol w:w="2673"/>
-        <w:gridCol w:w="5550"/>
+        <w:gridCol w:w="1256"/>
+        <w:gridCol w:w="1985"/>
+        <w:gridCol w:w="6825"/>
       </w:tblGrid>
       <w:tr>
         <w:trPr>
@@ -587,7 +759,7 @@
         </w:trPr>
         <w:tc>
           <w:tcPr>
-            <w:tcW w:w="1843" w:type="dxa"/>
+            <w:tcW w:w="1256" w:type="dxa"/>
             <w:tcBorders>
               <w:top w:val="single" w:sz="4" w:space="0" w:color="000000"/>
               <w:left w:val="single" w:sz="4" w:space="0" w:color="000000"/>
@@ -599,19 +771,30 @@
             <w:pPr>
               <w:spacing w:after="0" w:line="259" w:lineRule="auto"/>
               <w:ind w:left="106" w:firstLine="0"/>
-              <w:jc w:val="both"/>
             </w:pPr>
             <w:r>
               <w:rPr>
                 <w:b/>
               </w:rPr>
-              <w:t xml:space="preserve">AI Tool Name </w:t>
-            </w:r>
-          </w:p>
-        </w:tc>
-        <w:tc>
-          <w:tcPr>
-            <w:tcW w:w="2673" w:type="dxa"/>
+              <w:t>AI</w:t>
+            </w:r>
+            <w:r>
+              <w:rPr>
+                <w:b/>
+              </w:rPr>
+              <w:t xml:space="preserve"> </w:t>
+            </w:r>
+            <w:r>
+              <w:rPr>
+                <w:b/>
+              </w:rPr>
+              <w:t xml:space="preserve">Tool Name </w:t>
+            </w:r>
+          </w:p>
+        </w:tc>
+        <w:tc>
+          <w:tcPr>
+            <w:tcW w:w="1985" w:type="dxa"/>
             <w:tcBorders>
               <w:top w:val="single" w:sz="4" w:space="0" w:color="000000"/>
               <w:left w:val="single" w:sz="4" w:space="0" w:color="000000"/>
@@ -637,18 +820,18 @@
         </w:tc>
         <w:tc>
           <w:tcPr>
-            <w:tcW w:w="5550" w:type="dxa"/>
-            <w:tcBorders>
-              <w:top w:val="single" w:sz="4" w:space="0" w:color="000000"/>
-              <w:left w:val="single" w:sz="4" w:space="0" w:color="000000"/>
-              <w:bottom w:val="single" w:sz="4" w:space="0" w:color="000000"/>
-              <w:right w:val="single" w:sz="4" w:space="0" w:color="000000"/>
-            </w:tcBorders>
-          </w:tcPr>
-          <w:p>
-            <w:pPr>
-              <w:spacing w:after="0" w:line="259" w:lineRule="auto"/>
-              <w:ind w:left="-22" w:firstLine="128"/>
+            <w:tcW w:w="6825" w:type="dxa"/>
+            <w:tcBorders>
+              <w:top w:val="single" w:sz="4" w:space="0" w:color="000000"/>
+              <w:left w:val="single" w:sz="4" w:space="0" w:color="000000"/>
+              <w:bottom w:val="single" w:sz="4" w:space="0" w:color="000000"/>
+              <w:right w:val="single" w:sz="4" w:space="0" w:color="000000"/>
+            </w:tcBorders>
+          </w:tcPr>
+          <w:p>
+            <w:pPr>
+              <w:spacing w:after="0" w:line="259" w:lineRule="auto"/>
+              <w:ind w:left="-22" w:firstLine="0"/>
               <w:jc w:val="both"/>
             </w:pPr>
             <w:r>
@@ -665,11 +848,11 @@
       </w:tr>
       <w:tr>
         <w:trPr>
-          <w:trHeight w:val="902"/>
+          <w:trHeight w:val="489"/>
         </w:trPr>
         <w:tc>
           <w:tcPr>
-            <w:tcW w:w="1843" w:type="dxa"/>
+            <w:tcW w:w="1256" w:type="dxa"/>
             <w:tcBorders>
               <w:top w:val="single" w:sz="4" w:space="0" w:color="000000"/>
               <w:left w:val="single" w:sz="4" w:space="0" w:color="000000"/>
@@ -682,11 +865,14 @@
               <w:spacing w:after="0" w:line="259" w:lineRule="auto"/>
               <w:ind w:left="106" w:firstLine="0"/>
             </w:pPr>
-          </w:p>
-        </w:tc>
-        <w:tc>
-          <w:tcPr>
-            <w:tcW w:w="2673" w:type="dxa"/>
+            <w:r>
+              <w:t>ChatGPT</w:t>
+            </w:r>
+          </w:p>
+        </w:tc>
+        <w:tc>
+          <w:tcPr>
+            <w:tcW w:w="1985" w:type="dxa"/>
             <w:tcBorders>
               <w:top w:val="single" w:sz="4" w:space="0" w:color="000000"/>
               <w:left w:val="single" w:sz="4" w:space="0" w:color="000000"/>
@@ -700,13 +886,13 @@
               <w:ind w:left="106" w:firstLine="0"/>
             </w:pPr>
             <w:r>
-              <w:t xml:space="preserve"> </w:t>
-            </w:r>
-          </w:p>
-        </w:tc>
-        <w:tc>
-          <w:tcPr>
-            <w:tcW w:w="5550" w:type="dxa"/>
+              <w:t>5, Plus</w:t>
+            </w:r>
+          </w:p>
+        </w:tc>
+        <w:tc>
+          <w:tcPr>
+            <w:tcW w:w="6825" w:type="dxa"/>
             <w:tcBorders>
               <w:top w:val="single" w:sz="4" w:space="0" w:color="000000"/>
               <w:left w:val="single" w:sz="4" w:space="0" w:color="000000"/>
@@ -719,6 +905,9 @@
               <w:spacing w:after="0" w:line="259" w:lineRule="auto"/>
               <w:ind w:left="106" w:firstLine="0"/>
             </w:pPr>
+            <w:r>
+              <w:t>Generating story boards.</w:t>
+            </w:r>
           </w:p>
         </w:tc>
       </w:tr>
@@ -728,7 +917,7 @@
         </w:trPr>
         <w:tc>
           <w:tcPr>
-            <w:tcW w:w="1843" w:type="dxa"/>
+            <w:tcW w:w="1256" w:type="dxa"/>
             <w:tcBorders>
               <w:top w:val="single" w:sz="4" w:space="0" w:color="000000"/>
               <w:left w:val="single" w:sz="4" w:space="0" w:color="000000"/>
@@ -741,11 +930,14 @@
               <w:spacing w:after="0" w:line="259" w:lineRule="auto"/>
               <w:ind w:left="106" w:firstLine="0"/>
             </w:pPr>
-          </w:p>
-        </w:tc>
-        <w:tc>
-          <w:tcPr>
-            <w:tcW w:w="2673" w:type="dxa"/>
+            <w:r>
+              <w:t>ChatGPT</w:t>
+            </w:r>
+          </w:p>
+        </w:tc>
+        <w:tc>
+          <w:tcPr>
+            <w:tcW w:w="1985" w:type="dxa"/>
             <w:tcBorders>
               <w:top w:val="single" w:sz="4" w:space="0" w:color="000000"/>
               <w:left w:val="single" w:sz="4" w:space="0" w:color="000000"/>
@@ -758,11 +950,14 @@
               <w:spacing w:after="0" w:line="259" w:lineRule="auto"/>
               <w:ind w:left="106" w:firstLine="0"/>
             </w:pPr>
-          </w:p>
-        </w:tc>
-        <w:tc>
-          <w:tcPr>
-            <w:tcW w:w="5550" w:type="dxa"/>
+            <w:r>
+              <w:t>5, Plus</w:t>
+            </w:r>
+          </w:p>
+        </w:tc>
+        <w:tc>
+          <w:tcPr>
+            <w:tcW w:w="6825" w:type="dxa"/>
             <w:tcBorders>
               <w:top w:val="single" w:sz="4" w:space="0" w:color="000000"/>
               <w:left w:val="single" w:sz="4" w:space="0" w:color="000000"/>
@@ -774,12 +969,33 @@
             <w:pPr>
               <w:spacing w:after="0" w:line="259" w:lineRule="auto"/>
               <w:ind w:left="106" w:right="72" w:firstLine="0"/>
-            </w:pPr>
-            <w:r>
               <w:rPr>
-                <w:b/>
+                <w:bCs/>
               </w:rPr>
-              <w:t xml:space="preserve"> </w:t>
+            </w:pPr>
+            <w:r>
+              <w:rPr>
+                <w:bCs/>
+              </w:rPr>
+              <w:t>W</w:t>
+            </w:r>
+            <w:r>
+              <w:rPr>
+                <w:bCs/>
+              </w:rPr>
+              <w:t xml:space="preserve">e are trying to make a divorce support, consultation and wellness app. We have done an anonymous user </w:t>
+            </w:r>
+            <w:r>
+              <w:rPr>
+                <w:bCs/>
+              </w:rPr>
+              <w:t>survey,</w:t>
+            </w:r>
+            <w:r>
+              <w:rPr>
+                <w:bCs/>
+              </w:rPr>
+              <w:t xml:space="preserve"> and I want to make a persona based on responses. What should I not miss when writing them?</w:t>
             </w:r>
           </w:p>
         </w:tc>
@@ -788,7 +1004,17 @@
     <w:p>
       <w:pPr>
         <w:spacing w:after="296" w:line="259" w:lineRule="auto"/>
-        <w:ind w:left="10" w:hanging="10"/>
+        <w:ind w:left="0" w:firstLine="0"/>
+        <w:rPr>
+          <w:b/>
+          <w:i/>
+        </w:rPr>
+      </w:pPr>
+    </w:p>
+    <w:p>
+      <w:pPr>
+        <w:spacing w:after="296" w:line="259" w:lineRule="auto"/>
+        <w:ind w:left="0" w:firstLine="0"/>
       </w:pPr>
       <w:r>
         <w:rPr>
@@ -806,6 +1032,247 @@
     </w:p>
     <w:p>
       <w:pPr>
+        <w:spacing w:after="296" w:line="259" w:lineRule="auto"/>
+        <w:ind w:left="0" w:firstLine="0"/>
+        <w:rPr>
+          <w:b/>
+        </w:rPr>
+      </w:pPr>
+      <w:r>
+        <w:rPr>
+          <w:b/>
+        </w:rPr>
+        <w:t xml:space="preserve">Generated images: </w:t>
+      </w:r>
+    </w:p>
+    <w:p>
+      <w:pPr>
+        <w:spacing w:after="296" w:line="259" w:lineRule="auto"/>
+        <w:ind w:left="0" w:firstLine="0"/>
+        <w:rPr>
+          <w:b/>
+        </w:rPr>
+      </w:pPr>
+      <w:r>
+        <w:rPr>
+          <w:b/>
+          <w:noProof/>
+        </w:rPr>
+        <w:drawing>
+          <wp:inline distT="0" distB="0" distL="0" distR="0" wp14:anchorId="580F1EC1" wp14:editId="4E34CC43">
+            <wp:extent cx="3150093" cy="4726800"/>
+            <wp:effectExtent l="0" t="0" r="0" b="0"/>
+            <wp:docPr id="1852004280" name="Picture 1"/>
+            <wp:cNvGraphicFramePr>
+              <a:graphicFrameLocks xmlns:a="http://schemas.openxmlformats.org/drawingml/2006/main" noChangeAspect="1"/>
+            </wp:cNvGraphicFramePr>
+            <a:graphic xmlns:a="http://schemas.openxmlformats.org/drawingml/2006/main">
+              <a:graphicData uri="http://schemas.openxmlformats.org/drawingml/2006/picture">
+                <pic:pic xmlns:pic="http://schemas.openxmlformats.org/drawingml/2006/picture">
+                  <pic:nvPicPr>
+                    <pic:cNvPr id="1852004280" name="Picture 1"/>
+                    <pic:cNvPicPr/>
+                  </pic:nvPicPr>
+                  <pic:blipFill>
+                    <a:blip r:embed="rId5" cstate="print">
+                      <a:extLst>
+                        <a:ext uri="{28A0092B-C50C-407E-A947-70E740481C1C}">
+                          <a14:useLocalDpi xmlns:a14="http://schemas.microsoft.com/office/drawing/2010/main" val="0"/>
+                        </a:ext>
+                      </a:extLst>
+                    </a:blip>
+                    <a:stretch>
+                      <a:fillRect/>
+                    </a:stretch>
+                  </pic:blipFill>
+                  <pic:spPr>
+                    <a:xfrm>
+                      <a:off x="0" y="0"/>
+                      <a:ext cx="3150093" cy="4726800"/>
+                    </a:xfrm>
+                    <a:prstGeom prst="rect">
+                      <a:avLst/>
+                    </a:prstGeom>
+                  </pic:spPr>
+                </pic:pic>
+              </a:graphicData>
+            </a:graphic>
+          </wp:inline>
+        </w:drawing>
+      </w:r>
+      <w:r>
+        <w:rPr>
+          <w:b/>
+          <w:noProof/>
+        </w:rPr>
+        <w:drawing>
+          <wp:inline distT="0" distB="0" distL="0" distR="0" wp14:anchorId="4FB31488" wp14:editId="363FF207">
+            <wp:extent cx="3150097" cy="4726800"/>
+            <wp:effectExtent l="0" t="0" r="0" b="0"/>
+            <wp:docPr id="301635409" name="Picture 5" descr="A comic strip of a person holding a phone&#10;&#10;AI-generated content may be incorrect."/>
+            <wp:cNvGraphicFramePr>
+              <a:graphicFrameLocks xmlns:a="http://schemas.openxmlformats.org/drawingml/2006/main" noChangeAspect="1"/>
+            </wp:cNvGraphicFramePr>
+            <a:graphic xmlns:a="http://schemas.openxmlformats.org/drawingml/2006/main">
+              <a:graphicData uri="http://schemas.openxmlformats.org/drawingml/2006/picture">
+                <pic:pic xmlns:pic="http://schemas.openxmlformats.org/drawingml/2006/picture">
+                  <pic:nvPicPr>
+                    <pic:cNvPr id="301635409" name="Picture 5" descr="A comic strip of a person holding a phone&#10;&#10;AI-generated content may be incorrect."/>
+                    <pic:cNvPicPr/>
+                  </pic:nvPicPr>
+                  <pic:blipFill>
+                    <a:blip r:embed="rId6" cstate="print">
+                      <a:extLst>
+                        <a:ext uri="{28A0092B-C50C-407E-A947-70E740481C1C}">
+                          <a14:useLocalDpi xmlns:a14="http://schemas.microsoft.com/office/drawing/2010/main" val="0"/>
+                        </a:ext>
+                      </a:extLst>
+                    </a:blip>
+                    <a:stretch>
+                      <a:fillRect/>
+                    </a:stretch>
+                  </pic:blipFill>
+                  <pic:spPr>
+                    <a:xfrm>
+                      <a:off x="0" y="0"/>
+                      <a:ext cx="3150097" cy="4726800"/>
+                    </a:xfrm>
+                    <a:prstGeom prst="rect">
+                      <a:avLst/>
+                    </a:prstGeom>
+                  </pic:spPr>
+                </pic:pic>
+              </a:graphicData>
+            </a:graphic>
+          </wp:inline>
+        </w:drawing>
+      </w:r>
+    </w:p>
+    <w:p>
+      <w:pPr>
+        <w:spacing w:after="296" w:line="259" w:lineRule="auto"/>
+        <w:ind w:left="0" w:firstLine="0"/>
+        <w:rPr>
+          <w:b/>
+        </w:rPr>
+      </w:pPr>
+      <w:r>
+        <w:rPr>
+          <w:b/>
+          <w:noProof/>
+        </w:rPr>
+        <w:lastRenderedPageBreak/>
+        <w:drawing>
+          <wp:inline distT="0" distB="0" distL="0" distR="0" wp14:anchorId="090C5ADC" wp14:editId="60D06858">
+            <wp:extent cx="3150097" cy="4726800"/>
+            <wp:effectExtent l="0" t="0" r="0" b="0"/>
+            <wp:docPr id="852427487" name="Picture 3" descr="A cartoon of a person holding a phone&#10;&#10;AI-generated content may be incorrect."/>
+            <wp:cNvGraphicFramePr>
+              <a:graphicFrameLocks xmlns:a="http://schemas.openxmlformats.org/drawingml/2006/main" noChangeAspect="1"/>
+            </wp:cNvGraphicFramePr>
+            <a:graphic xmlns:a="http://schemas.openxmlformats.org/drawingml/2006/main">
+              <a:graphicData uri="http://schemas.openxmlformats.org/drawingml/2006/picture">
+                <pic:pic xmlns:pic="http://schemas.openxmlformats.org/drawingml/2006/picture">
+                  <pic:nvPicPr>
+                    <pic:cNvPr id="852427487" name="Picture 3" descr="A cartoon of a person holding a phone&#10;&#10;AI-generated content may be incorrect."/>
+                    <pic:cNvPicPr/>
+                  </pic:nvPicPr>
+                  <pic:blipFill>
+                    <a:blip r:embed="rId7" cstate="print">
+                      <a:extLst>
+                        <a:ext uri="{28A0092B-C50C-407E-A947-70E740481C1C}">
+                          <a14:useLocalDpi xmlns:a14="http://schemas.microsoft.com/office/drawing/2010/main" val="0"/>
+                        </a:ext>
+                      </a:extLst>
+                    </a:blip>
+                    <a:stretch>
+                      <a:fillRect/>
+                    </a:stretch>
+                  </pic:blipFill>
+                  <pic:spPr>
+                    <a:xfrm>
+                      <a:off x="0" y="0"/>
+                      <a:ext cx="3150097" cy="4726800"/>
+                    </a:xfrm>
+                    <a:prstGeom prst="rect">
+                      <a:avLst/>
+                    </a:prstGeom>
+                  </pic:spPr>
+                </pic:pic>
+              </a:graphicData>
+            </a:graphic>
+          </wp:inline>
+        </w:drawing>
+      </w:r>
+      <w:r>
+        <w:rPr>
+          <w:b/>
+          <w:noProof/>
+        </w:rPr>
+        <w:drawing>
+          <wp:inline distT="0" distB="0" distL="0" distR="0" wp14:anchorId="6BC07F86" wp14:editId="39ABF478">
+            <wp:extent cx="3150093" cy="4726800"/>
+            <wp:effectExtent l="0" t="0" r="0" b="0"/>
+            <wp:docPr id="1958671249" name="Picture 4" descr="A cartoon of a person holding a phone&#10;&#10;AI-generated content may be incorrect."/>
+            <wp:cNvGraphicFramePr>
+              <a:graphicFrameLocks xmlns:a="http://schemas.openxmlformats.org/drawingml/2006/main" noChangeAspect="1"/>
+            </wp:cNvGraphicFramePr>
+            <a:graphic xmlns:a="http://schemas.openxmlformats.org/drawingml/2006/main">
+              <a:graphicData uri="http://schemas.openxmlformats.org/drawingml/2006/picture">
+                <pic:pic xmlns:pic="http://schemas.openxmlformats.org/drawingml/2006/picture">
+                  <pic:nvPicPr>
+                    <pic:cNvPr id="1958671249" name="Picture 4" descr="A cartoon of a person holding a phone&#10;&#10;AI-generated content may be incorrect."/>
+                    <pic:cNvPicPr/>
+                  </pic:nvPicPr>
+                  <pic:blipFill>
+                    <a:blip r:embed="rId8" cstate="print">
+                      <a:extLst>
+                        <a:ext uri="{28A0092B-C50C-407E-A947-70E740481C1C}">
+                          <a14:useLocalDpi xmlns:a14="http://schemas.microsoft.com/office/drawing/2010/main" val="0"/>
+                        </a:ext>
+                      </a:extLst>
+                    </a:blip>
+                    <a:stretch>
+                      <a:fillRect/>
+                    </a:stretch>
+                  </pic:blipFill>
+                  <pic:spPr>
+                    <a:xfrm>
+                      <a:off x="0" y="0"/>
+                      <a:ext cx="3150093" cy="4726800"/>
+                    </a:xfrm>
+                    <a:prstGeom prst="rect">
+                      <a:avLst/>
+                    </a:prstGeom>
+                  </pic:spPr>
+                </pic:pic>
+              </a:graphicData>
+            </a:graphic>
+          </wp:inline>
+        </w:drawing>
+      </w:r>
+    </w:p>
+    <w:p>
+      <w:pPr>
+        <w:spacing w:after="296" w:line="259" w:lineRule="auto"/>
+        <w:ind w:left="10" w:hanging="10"/>
+      </w:pPr>
+      <w:r>
+        <w:rPr>
+          <w:b/>
+          <w:i/>
+        </w:rPr>
+        <w:t>Value Addition:</w:t>
+      </w:r>
+      <w:r>
+        <w:rPr>
+          <w:b/>
+        </w:rPr>
+        <w:t xml:space="preserve"> </w:t>
+      </w:r>
+    </w:p>
+    <w:p>
+      <w:pPr>
         <w:numPr>
           <w:ilvl w:val="0"/>
           <w:numId w:val="1"/>
@@ -825,56 +1292,110 @@
     <w:p>
       <w:pPr>
         <w:numPr>
-          <w:ilvl w:val="0"/>
-          <w:numId w:val="1"/>
+          <w:ilvl w:val="2"/>
+          <w:numId w:val="3"/>
         </w:numPr>
-        <w:spacing w:after="230"/>
-        <w:ind w:hanging="360"/>
-      </w:pPr>
-      <w:r>
-        <w:rPr>
-          <w:b/>
-        </w:rPr>
-        <w:t>Prompt 2:</w:t>
-      </w:r>
-      <w:r>
-        <w:t xml:space="preserve"> </w:t>
+        <w:spacing w:after="0" w:line="276" w:lineRule="auto"/>
+      </w:pPr>
+      <w:r>
+        <w:t xml:space="preserve">Mark (Persona) - </w:t>
+      </w:r>
+      <w:r>
+        <w:t>(provided the persona we wrote) using this persona, emphasize that this person is currently anxious about his decision to proceed with a divorce. Give the impression where his feelings are affirmed, which gives him assurance of his decision through using this app</w:t>
+      </w:r>
+      <w:r>
+        <w:t>.</w:t>
       </w:r>
     </w:p>
     <w:p>
       <w:pPr>
-        <w:spacing w:after="296" w:line="259" w:lineRule="auto"/>
-        <w:ind w:left="10" w:hanging="10"/>
-      </w:pPr>
-      <w:r>
-        <w:rPr>
-          <w:b/>
-          <w:i/>
-        </w:rPr>
-        <w:t>Value Addition:</w:t>
-      </w:r>
-      <w:r>
-        <w:rPr>
-          <w:b/>
-        </w:rPr>
-        <w:t xml:space="preserve"> </w:t>
-      </w:r>
+        <w:spacing w:after="0" w:line="276" w:lineRule="auto"/>
+        <w:ind w:left="1080" w:firstLine="0"/>
+      </w:pPr>
     </w:p>
     <w:p>
       <w:pPr>
         <w:numPr>
-          <w:ilvl w:val="0"/>
-          <w:numId w:val="1"/>
+          <w:ilvl w:val="2"/>
+          <w:numId w:val="3"/>
         </w:numPr>
-        <w:ind w:hanging="360"/>
-      </w:pPr>
-      <w:r>
-        <w:rPr>
-          <w:b/>
-        </w:rPr>
-        <w:t xml:space="preserve">Prompt 1: </w:t>
+        <w:spacing w:after="0" w:line="276" w:lineRule="auto"/>
+      </w:pPr>
+      <w:r>
+        <w:t>Eleanor</w:t>
+      </w:r>
+      <w:r>
+        <w:t xml:space="preserve"> (Persona) -</w:t>
+      </w:r>
+      <w:r>
+        <w:t xml:space="preserve"> </w:t>
+      </w:r>
+      <w:r>
+        <w:t xml:space="preserve">(provided the persona we wrote) using this persona, emphasize her past difficulties to use a mobile app/ web app for consuming content related to her situation and in general. Show that this app helps her a lot by being informative while also allowing her to get what she wants easily with the simple and </w:t>
+      </w:r>
+      <w:r>
+        <w:lastRenderedPageBreak/>
+        <w:t>expressive design. Keep in mind that she is a bit older than the other people.</w:t>
       </w:r>
     </w:p>
+    <w:p>
+      <w:pPr>
+        <w:spacing w:after="0" w:line="276" w:lineRule="auto"/>
+      </w:pPr>
+    </w:p>
+    <w:p>
+      <w:pPr>
+        <w:pStyle w:val="ListParagraph"/>
+        <w:numPr>
+          <w:ilvl w:val="2"/>
+          <w:numId w:val="3"/>
+        </w:numPr>
+        <w:spacing w:line="276" w:lineRule="auto"/>
+      </w:pPr>
+      <w:r>
+        <w:t>Ashley</w:t>
+      </w:r>
+      <w:r>
+        <w:t xml:space="preserve"> </w:t>
+      </w:r>
+      <w:r>
+        <w:t xml:space="preserve">(Persona) - </w:t>
+      </w:r>
+      <w:r>
+        <w:t>(provided the persona we wrote) using this persona, emphasize on her preference to have videos and clips as her way of consuming content in her situation. Keep in mind that she is young and somewhat comfortable with technology.</w:t>
+      </w:r>
+    </w:p>
+    <w:p>
+      <w:pPr>
+        <w:spacing w:line="276" w:lineRule="auto"/>
+        <w:ind w:left="0" w:firstLine="0"/>
+      </w:pPr>
+    </w:p>
+    <w:p>
+      <w:pPr>
+        <w:numPr>
+          <w:ilvl w:val="2"/>
+          <w:numId w:val="3"/>
+        </w:numPr>
+        <w:spacing w:after="0" w:line="276" w:lineRule="auto"/>
+      </w:pPr>
+      <w:r>
+        <w:t>Chloe</w:t>
+      </w:r>
+      <w:r>
+        <w:t xml:space="preserve"> </w:t>
+      </w:r>
+      <w:r>
+        <w:t xml:space="preserve">(Persona) - </w:t>
+      </w:r>
+      <w:r>
+        <w:t>(provided the persona we wrote) using this persona, emphasize on privacy and assurance related to personal data and generate the story board of this user discovering and using the app</w:t>
+      </w:r>
+      <w:r>
+        <w:t>.</w:t>
+      </w:r>
+    </w:p>
+    <w:p/>
     <w:sectPr>
       <w:pgSz w:w="12240" w:h="15840"/>
       <w:pgMar w:top="1445" w:right="1034" w:bottom="1570" w:left="1065" w:header="720" w:footer="720" w:gutter="0"/>
@@ -887,6 +1408,92 @@
 <file path=word/numbering.xml><?xml version="1.0" encoding="utf-8"?>
 <w:numbering xmlns:wpc="http://schemas.microsoft.com/office/word/2010/wordprocessingCanvas" xmlns:cx="http://schemas.microsoft.com/office/drawing/2014/chartex" xmlns:cx1="http://schemas.microsoft.com/office/drawing/2015/9/8/chartex" xmlns:cx2="http://schemas.microsoft.com/office/drawing/2015/10/21/chartex" xmlns:cx3="http://schemas.microsoft.com/office/drawing/2016/5/9/chartex" xmlns:cx4="http://schemas.microsoft.com/office/drawing/2016/5/10/chartex" xmlns:cx5="http://schemas.microsoft.com/office/drawing/2016/5/11/chartex" xmlns:cx6="http://schemas.microsoft.com/office/drawing/2016/5/12/chartex" xmlns:cx7="http://schemas.microsoft.com/office/drawing/2016/5/13/chartex" xmlns:cx8="http://schemas.microsoft.com/office/drawing/2016/5/14/chartex" xmlns:mc="http://schemas.openxmlformats.org/markup-compatibility/2006" xmlns:aink="http://schemas.microsoft.com/office/drawing/2016/ink" xmlns:am3d="http://schemas.microsoft.com/office/drawing/2017/model3d" xmlns:o="urn:schemas-microsoft-com:office:office" xmlns:oel="http://schemas.microsoft.com/office/2019/extlst" xmlns:r="http://schemas.openxmlformats.org/officeDocument/2006/relationships" xmlns:m="http://schemas.openxmlformats.org/officeDocument/2006/math" xmlns:v="urn:schemas-microsoft-com:vml" xmlns:wp14="http://schemas.microsoft.com/office/word/2010/wordprocessingDrawing" xmlns:wp="http://schemas.openxmlformats.org/drawingml/2006/wordprocessingDrawing" xmlns:w10="urn:schemas-microsoft-com:office:word" xmlns:w="http://schemas.openxmlformats.org/wordprocessingml/2006/main" xmlns:w14="http://schemas.microsoft.com/office/word/2010/wordml" xmlns:w15="http://schemas.microsoft.com/office/word/2012/wordml" xmlns:w16cex="http://schemas.microsoft.com/office/word/2018/wordml/cex" xmlns:w16cid="http://schemas.microsoft.com/office/word/2016/wordml/cid" xmlns:w16="http://schemas.microsoft.com/office/word/2018/wordml" xmlns:w16du="http://schemas.microsoft.com/office/word/2023/wordml/word16du" xmlns:w16sdtdh="http://schemas.microsoft.com/office/word/2020/wordml/sdtdatahash" xmlns:w16sdtfl="http://schemas.microsoft.com/office/word/2024/wordml/sdtformatlock" xmlns:w16se="http://schemas.microsoft.com/office/word/2015/wordml/symex" xmlns:wpg="http://schemas.microsoft.com/office/word/2010/wordprocessingGroup" xmlns:wpi="http://schemas.microsoft.com/office/word/2010/wordprocessingInk" xmlns:wne="http://schemas.microsoft.com/office/word/2006/wordml" xmlns:wps="http://schemas.microsoft.com/office/word/2010/wordprocessingShape" mc:Ignorable="w14 w15 w16se w16cid w16 w16cex w16sdtdh w16sdtfl w16du wp14">
   <w:abstractNum w:abstractNumId="0" w15:restartNumberingAfterBreak="0">
+    <w:nsid w:val="07BC70AC"/>
+    <w:multiLevelType w:val="multilevel"/>
+    <w:tmpl w:val="0409001D"/>
+    <w:lvl w:ilvl="0">
+      <w:start w:val="1"/>
+      <w:numFmt w:val="decimal"/>
+      <w:lvlText w:val="%1)"/>
+      <w:lvlJc w:val="left"/>
+      <w:pPr>
+        <w:ind w:left="360" w:hanging="360"/>
+      </w:pPr>
+    </w:lvl>
+    <w:lvl w:ilvl="1">
+      <w:start w:val="1"/>
+      <w:numFmt w:val="lowerLetter"/>
+      <w:lvlText w:val="%2)"/>
+      <w:lvlJc w:val="left"/>
+      <w:pPr>
+        <w:ind w:left="720" w:hanging="360"/>
+      </w:pPr>
+    </w:lvl>
+    <w:lvl w:ilvl="2">
+      <w:start w:val="1"/>
+      <w:numFmt w:val="lowerRoman"/>
+      <w:lvlText w:val="%3)"/>
+      <w:lvlJc w:val="left"/>
+      <w:pPr>
+        <w:ind w:left="1080" w:hanging="360"/>
+      </w:pPr>
+    </w:lvl>
+    <w:lvl w:ilvl="3">
+      <w:start w:val="1"/>
+      <w:numFmt w:val="decimal"/>
+      <w:lvlText w:val="(%4)"/>
+      <w:lvlJc w:val="left"/>
+      <w:pPr>
+        <w:ind w:left="1440" w:hanging="360"/>
+      </w:pPr>
+    </w:lvl>
+    <w:lvl w:ilvl="4">
+      <w:start w:val="1"/>
+      <w:numFmt w:val="lowerLetter"/>
+      <w:lvlText w:val="(%5)"/>
+      <w:lvlJc w:val="left"/>
+      <w:pPr>
+        <w:ind w:left="1800" w:hanging="360"/>
+      </w:pPr>
+    </w:lvl>
+    <w:lvl w:ilvl="5">
+      <w:start w:val="1"/>
+      <w:numFmt w:val="lowerRoman"/>
+      <w:lvlText w:val="(%6)"/>
+      <w:lvlJc w:val="left"/>
+      <w:pPr>
+        <w:ind w:left="2160" w:hanging="360"/>
+      </w:pPr>
+    </w:lvl>
+    <w:lvl w:ilvl="6">
+      <w:start w:val="1"/>
+      <w:numFmt w:val="decimal"/>
+      <w:lvlText w:val="%7."/>
+      <w:lvlJc w:val="left"/>
+      <w:pPr>
+        <w:ind w:left="2520" w:hanging="360"/>
+      </w:pPr>
+    </w:lvl>
+    <w:lvl w:ilvl="7">
+      <w:start w:val="1"/>
+      <w:numFmt w:val="lowerLetter"/>
+      <w:lvlText w:val="%8."/>
+      <w:lvlJc w:val="left"/>
+      <w:pPr>
+        <w:ind w:left="2880" w:hanging="360"/>
+      </w:pPr>
+    </w:lvl>
+    <w:lvl w:ilvl="8">
+      <w:start w:val="1"/>
+      <w:numFmt w:val="lowerRoman"/>
+      <w:lvlText w:val="%9."/>
+      <w:lvlJc w:val="left"/>
+      <w:pPr>
+        <w:ind w:left="3240" w:hanging="360"/>
+      </w:pPr>
+    </w:lvl>
+  </w:abstractNum>
+  <w:abstractNum w:abstractNumId="1" w15:restartNumberingAfterBreak="0">
     <w:nsid w:val="0C6F2653"/>
     <w:multiLevelType w:val="hybridMultilevel"/>
     <w:tmpl w:val="029C64A6"/>
@@ -1098,7 +1705,211 @@
       </w:rPr>
     </w:lvl>
   </w:abstractNum>
+  <w:abstractNum w:abstractNumId="2" w15:restartNumberingAfterBreak="0">
+    <w:nsid w:val="2AA94373"/>
+    <w:multiLevelType w:val="hybridMultilevel"/>
+    <w:tmpl w:val="9A288EAE"/>
+    <w:lvl w:ilvl="0" w:tplc="FFFFFFFF">
+      <w:start w:val="1"/>
+      <w:numFmt w:val="bullet"/>
+      <w:lvlText w:val="•"/>
+      <w:lvlJc w:val="left"/>
+      <w:pPr>
+        <w:ind w:left="720"/>
+      </w:pPr>
+      <w:rPr>
+        <w:rFonts w:ascii="Arial" w:eastAsia="Arial" w:hAnsi="Arial" w:cs="Arial"/>
+        <w:b w:val="0"/>
+        <w:i w:val="0"/>
+        <w:strike w:val="0"/>
+        <w:dstrike w:val="0"/>
+        <w:color w:val="000000"/>
+        <w:sz w:val="24"/>
+        <w:szCs w:val="24"/>
+        <w:u w:val="none" w:color="000000"/>
+        <w:bdr w:val="none" w:sz="0" w:space="0" w:color="auto"/>
+        <w:shd w:val="clear" w:color="auto" w:fill="auto"/>
+        <w:vertAlign w:val="baseline"/>
+      </w:rPr>
+    </w:lvl>
+    <w:lvl w:ilvl="1" w:tplc="0409000F">
+      <w:start w:val="1"/>
+      <w:numFmt w:val="decimal"/>
+      <w:lvlText w:val="%2."/>
+      <w:lvlJc w:val="left"/>
+      <w:pPr>
+        <w:ind w:left="1800" w:hanging="360"/>
+      </w:pPr>
+    </w:lvl>
+    <w:lvl w:ilvl="2" w:tplc="FFFFFFFF">
+      <w:start w:val="1"/>
+      <w:numFmt w:val="bullet"/>
+      <w:lvlText w:val="▪"/>
+      <w:lvlJc w:val="left"/>
+      <w:pPr>
+        <w:ind w:left="2160"/>
+      </w:pPr>
+      <w:rPr>
+        <w:rFonts w:ascii="Segoe UI Symbol" w:eastAsia="Segoe UI Symbol" w:hAnsi="Segoe UI Symbol" w:cs="Segoe UI Symbol"/>
+        <w:b w:val="0"/>
+        <w:i w:val="0"/>
+        <w:strike w:val="0"/>
+        <w:dstrike w:val="0"/>
+        <w:color w:val="000000"/>
+        <w:sz w:val="24"/>
+        <w:szCs w:val="24"/>
+        <w:u w:val="none" w:color="000000"/>
+        <w:bdr w:val="none" w:sz="0" w:space="0" w:color="auto"/>
+        <w:shd w:val="clear" w:color="auto" w:fill="auto"/>
+        <w:vertAlign w:val="baseline"/>
+      </w:rPr>
+    </w:lvl>
+    <w:lvl w:ilvl="3" w:tplc="FFFFFFFF">
+      <w:start w:val="1"/>
+      <w:numFmt w:val="bullet"/>
+      <w:lvlText w:val="•"/>
+      <w:lvlJc w:val="left"/>
+      <w:pPr>
+        <w:ind w:left="2880"/>
+      </w:pPr>
+      <w:rPr>
+        <w:rFonts w:ascii="Arial" w:eastAsia="Arial" w:hAnsi="Arial" w:cs="Arial"/>
+        <w:b w:val="0"/>
+        <w:i w:val="0"/>
+        <w:strike w:val="0"/>
+        <w:dstrike w:val="0"/>
+        <w:color w:val="000000"/>
+        <w:sz w:val="24"/>
+        <w:szCs w:val="24"/>
+        <w:u w:val="none" w:color="000000"/>
+        <w:bdr w:val="none" w:sz="0" w:space="0" w:color="auto"/>
+        <w:shd w:val="clear" w:color="auto" w:fill="auto"/>
+        <w:vertAlign w:val="baseline"/>
+      </w:rPr>
+    </w:lvl>
+    <w:lvl w:ilvl="4" w:tplc="FFFFFFFF">
+      <w:start w:val="1"/>
+      <w:numFmt w:val="bullet"/>
+      <w:lvlText w:val="o"/>
+      <w:lvlJc w:val="left"/>
+      <w:pPr>
+        <w:ind w:left="3600"/>
+      </w:pPr>
+      <w:rPr>
+        <w:rFonts w:ascii="Segoe UI Symbol" w:eastAsia="Segoe UI Symbol" w:hAnsi="Segoe UI Symbol" w:cs="Segoe UI Symbol"/>
+        <w:b w:val="0"/>
+        <w:i w:val="0"/>
+        <w:strike w:val="0"/>
+        <w:dstrike w:val="0"/>
+        <w:color w:val="000000"/>
+        <w:sz w:val="24"/>
+        <w:szCs w:val="24"/>
+        <w:u w:val="none" w:color="000000"/>
+        <w:bdr w:val="none" w:sz="0" w:space="0" w:color="auto"/>
+        <w:shd w:val="clear" w:color="auto" w:fill="auto"/>
+        <w:vertAlign w:val="baseline"/>
+      </w:rPr>
+    </w:lvl>
+    <w:lvl w:ilvl="5" w:tplc="FFFFFFFF">
+      <w:start w:val="1"/>
+      <w:numFmt w:val="bullet"/>
+      <w:lvlText w:val="▪"/>
+      <w:lvlJc w:val="left"/>
+      <w:pPr>
+        <w:ind w:left="4320"/>
+      </w:pPr>
+      <w:rPr>
+        <w:rFonts w:ascii="Segoe UI Symbol" w:eastAsia="Segoe UI Symbol" w:hAnsi="Segoe UI Symbol" w:cs="Segoe UI Symbol"/>
+        <w:b w:val="0"/>
+        <w:i w:val="0"/>
+        <w:strike w:val="0"/>
+        <w:dstrike w:val="0"/>
+        <w:color w:val="000000"/>
+        <w:sz w:val="24"/>
+        <w:szCs w:val="24"/>
+        <w:u w:val="none" w:color="000000"/>
+        <w:bdr w:val="none" w:sz="0" w:space="0" w:color="auto"/>
+        <w:shd w:val="clear" w:color="auto" w:fill="auto"/>
+        <w:vertAlign w:val="baseline"/>
+      </w:rPr>
+    </w:lvl>
+    <w:lvl w:ilvl="6" w:tplc="FFFFFFFF">
+      <w:start w:val="1"/>
+      <w:numFmt w:val="bullet"/>
+      <w:lvlText w:val="•"/>
+      <w:lvlJc w:val="left"/>
+      <w:pPr>
+        <w:ind w:left="5040"/>
+      </w:pPr>
+      <w:rPr>
+        <w:rFonts w:ascii="Arial" w:eastAsia="Arial" w:hAnsi="Arial" w:cs="Arial"/>
+        <w:b w:val="0"/>
+        <w:i w:val="0"/>
+        <w:strike w:val="0"/>
+        <w:dstrike w:val="0"/>
+        <w:color w:val="000000"/>
+        <w:sz w:val="24"/>
+        <w:szCs w:val="24"/>
+        <w:u w:val="none" w:color="000000"/>
+        <w:bdr w:val="none" w:sz="0" w:space="0" w:color="auto"/>
+        <w:shd w:val="clear" w:color="auto" w:fill="auto"/>
+        <w:vertAlign w:val="baseline"/>
+      </w:rPr>
+    </w:lvl>
+    <w:lvl w:ilvl="7" w:tplc="FFFFFFFF">
+      <w:start w:val="1"/>
+      <w:numFmt w:val="bullet"/>
+      <w:lvlText w:val="o"/>
+      <w:lvlJc w:val="left"/>
+      <w:pPr>
+        <w:ind w:left="5760"/>
+      </w:pPr>
+      <w:rPr>
+        <w:rFonts w:ascii="Segoe UI Symbol" w:eastAsia="Segoe UI Symbol" w:hAnsi="Segoe UI Symbol" w:cs="Segoe UI Symbol"/>
+        <w:b w:val="0"/>
+        <w:i w:val="0"/>
+        <w:strike w:val="0"/>
+        <w:dstrike w:val="0"/>
+        <w:color w:val="000000"/>
+        <w:sz w:val="24"/>
+        <w:szCs w:val="24"/>
+        <w:u w:val="none" w:color="000000"/>
+        <w:bdr w:val="none" w:sz="0" w:space="0" w:color="auto"/>
+        <w:shd w:val="clear" w:color="auto" w:fill="auto"/>
+        <w:vertAlign w:val="baseline"/>
+      </w:rPr>
+    </w:lvl>
+    <w:lvl w:ilvl="8" w:tplc="FFFFFFFF">
+      <w:start w:val="1"/>
+      <w:numFmt w:val="bullet"/>
+      <w:lvlText w:val="▪"/>
+      <w:lvlJc w:val="left"/>
+      <w:pPr>
+        <w:ind w:left="6480"/>
+      </w:pPr>
+      <w:rPr>
+        <w:rFonts w:ascii="Segoe UI Symbol" w:eastAsia="Segoe UI Symbol" w:hAnsi="Segoe UI Symbol" w:cs="Segoe UI Symbol"/>
+        <w:b w:val="0"/>
+        <w:i w:val="0"/>
+        <w:strike w:val="0"/>
+        <w:dstrike w:val="0"/>
+        <w:color w:val="000000"/>
+        <w:sz w:val="24"/>
+        <w:szCs w:val="24"/>
+        <w:u w:val="none" w:color="000000"/>
+        <w:bdr w:val="none" w:sz="0" w:space="0" w:color="auto"/>
+        <w:shd w:val="clear" w:color="auto" w:fill="auto"/>
+        <w:vertAlign w:val="baseline"/>
+      </w:rPr>
+    </w:lvl>
+  </w:abstractNum>
   <w:num w:numId="1" w16cid:durableId="582834776">
+    <w:abstractNumId w:val="1"/>
+  </w:num>
+  <w:num w:numId="2" w16cid:durableId="1601449164">
+    <w:abstractNumId w:val="2"/>
+  </w:num>
+  <w:num w:numId="3" w16cid:durableId="1845506911">
     <w:abstractNumId w:val="0"/>
   </w:num>
 </w:numbering>
@@ -1554,6 +2365,17 @@
       </w:tblCellMar>
     </w:tblPr>
   </w:style>
+  <w:style w:type="paragraph" w:styleId="ListParagraph">
+    <w:name w:val="List Paragraph"/>
+    <w:basedOn w:val="Normal"/>
+    <w:uiPriority w:val="34"/>
+    <w:qFormat/>
+    <w:rsid w:val="00857C9E"/>
+    <w:pPr>
+      <w:ind w:left="720"/>
+      <w:contextualSpacing/>
+    </w:pPr>
+  </w:style>
 </w:styles>
 </file>
 

</xml_diff>

<commit_message>
[Vidarshan] update work log report
</commit_message>
<xml_diff>
--- a/ReportsAndDocuments/Work Logs/VidarshanM/WorkLogReport2/VidarshanA_ProgressReport2.docx
+++ b/ReportsAndDocuments/Work Logs/VidarshanM/WorkLogReport2/VidarshanA_ProgressReport2.docx
@@ -138,8 +138,8 @@
         <w:tblLook w:val="04A0" w:firstRow="1" w:lastRow="0" w:firstColumn="1" w:lastColumn="0" w:noHBand="0" w:noVBand="1"/>
       </w:tblPr>
       <w:tblGrid>
-        <w:gridCol w:w="1530"/>
-        <w:gridCol w:w="1701"/>
+        <w:gridCol w:w="1813"/>
+        <w:gridCol w:w="1418"/>
         <w:gridCol w:w="6825"/>
       </w:tblGrid>
       <w:tr>
@@ -148,7 +148,7 @@
         </w:trPr>
         <w:tc>
           <w:tcPr>
-            <w:tcW w:w="1530" w:type="dxa"/>
+            <w:tcW w:w="1813" w:type="dxa"/>
             <w:tcBorders>
               <w:top w:val="single" w:sz="4" w:space="0" w:color="000000"/>
               <w:left w:val="single" w:sz="4" w:space="0" w:color="000000"/>
@@ -168,7 +168,7 @@
         </w:tc>
         <w:tc>
           <w:tcPr>
-            <w:tcW w:w="1701" w:type="dxa"/>
+            <w:tcW w:w="1418" w:type="dxa"/>
             <w:tcBorders>
               <w:top w:val="single" w:sz="4" w:space="0" w:color="000000"/>
               <w:left w:val="single" w:sz="4" w:space="0" w:color="000000"/>
@@ -213,7 +213,7 @@
         </w:trPr>
         <w:tc>
           <w:tcPr>
-            <w:tcW w:w="1530" w:type="dxa"/>
+            <w:tcW w:w="1813" w:type="dxa"/>
             <w:tcBorders>
               <w:top w:val="single" w:sz="4" w:space="0" w:color="000000"/>
               <w:left w:val="single" w:sz="4" w:space="0" w:color="000000"/>
@@ -241,7 +241,7 @@
         </w:tc>
         <w:tc>
           <w:tcPr>
-            <w:tcW w:w="1701" w:type="dxa"/>
+            <w:tcW w:w="1418" w:type="dxa"/>
             <w:tcBorders>
               <w:top w:val="single" w:sz="4" w:space="0" w:color="000000"/>
               <w:left w:val="single" w:sz="4" w:space="0" w:color="000000"/>
@@ -308,7 +308,7 @@
         </w:trPr>
         <w:tc>
           <w:tcPr>
-            <w:tcW w:w="1530" w:type="dxa"/>
+            <w:tcW w:w="1813" w:type="dxa"/>
             <w:tcBorders>
               <w:top w:val="single" w:sz="4" w:space="0" w:color="000000"/>
               <w:left w:val="single" w:sz="4" w:space="0" w:color="000000"/>
@@ -328,7 +328,7 @@
         </w:tc>
         <w:tc>
           <w:tcPr>
-            <w:tcW w:w="1701" w:type="dxa"/>
+            <w:tcW w:w="1418" w:type="dxa"/>
             <w:tcBorders>
               <w:top w:val="single" w:sz="4" w:space="0" w:color="000000"/>
               <w:left w:val="single" w:sz="4" w:space="0" w:color="000000"/>
@@ -382,7 +382,7 @@
         </w:trPr>
         <w:tc>
           <w:tcPr>
-            <w:tcW w:w="1530" w:type="dxa"/>
+            <w:tcW w:w="1813" w:type="dxa"/>
             <w:tcBorders>
               <w:top w:val="single" w:sz="4" w:space="0" w:color="000000"/>
               <w:left w:val="single" w:sz="4" w:space="0" w:color="000000"/>
@@ -402,7 +402,7 @@
         </w:tc>
         <w:tc>
           <w:tcPr>
-            <w:tcW w:w="1701" w:type="dxa"/>
+            <w:tcW w:w="1418" w:type="dxa"/>
             <w:tcBorders>
               <w:top w:val="single" w:sz="4" w:space="0" w:color="000000"/>
               <w:left w:val="single" w:sz="4" w:space="0" w:color="000000"/>
@@ -448,7 +448,7 @@
         </w:trPr>
         <w:tc>
           <w:tcPr>
-            <w:tcW w:w="1530" w:type="dxa"/>
+            <w:tcW w:w="1813" w:type="dxa"/>
             <w:tcBorders>
               <w:top w:val="single" w:sz="4" w:space="0" w:color="000000"/>
               <w:left w:val="single" w:sz="4" w:space="0" w:color="000000"/>
@@ -477,7 +477,7 @@
         </w:tc>
         <w:tc>
           <w:tcPr>
-            <w:tcW w:w="1701" w:type="dxa"/>
+            <w:tcW w:w="1418" w:type="dxa"/>
             <w:tcBorders>
               <w:top w:val="single" w:sz="4" w:space="0" w:color="000000"/>
               <w:left w:val="single" w:sz="4" w:space="0" w:color="000000"/>
@@ -523,7 +523,7 @@
         </w:trPr>
         <w:tc>
           <w:tcPr>
-            <w:tcW w:w="1530" w:type="dxa"/>
+            <w:tcW w:w="1813" w:type="dxa"/>
             <w:tcBorders>
               <w:top w:val="single" w:sz="4" w:space="0" w:color="000000"/>
               <w:left w:val="single" w:sz="4" w:space="0" w:color="000000"/>
@@ -552,7 +552,7 @@
         </w:tc>
         <w:tc>
           <w:tcPr>
-            <w:tcW w:w="1701" w:type="dxa"/>
+            <w:tcW w:w="1418" w:type="dxa"/>
             <w:tcBorders>
               <w:top w:val="single" w:sz="4" w:space="0" w:color="000000"/>
               <w:left w:val="single" w:sz="4" w:space="0" w:color="000000"/>
@@ -598,6 +598,778 @@
             </w:pPr>
             <w:r>
               <w:t>Iterated several times to make the images as clear as possible due to the weakness of AI to generate text on images.</w:t>
+            </w:r>
+          </w:p>
+        </w:tc>
+      </w:tr>
+      <w:tr>
+        <w:trPr>
+          <w:trHeight w:val="907"/>
+        </w:trPr>
+        <w:tc>
+          <w:tcPr>
+            <w:tcW w:w="1813" w:type="dxa"/>
+            <w:tcBorders>
+              <w:top w:val="single" w:sz="4" w:space="0" w:color="000000"/>
+              <w:left w:val="single" w:sz="4" w:space="0" w:color="000000"/>
+              <w:bottom w:val="single" w:sz="4" w:space="0" w:color="000000"/>
+              <w:right w:val="single" w:sz="4" w:space="0" w:color="000000"/>
+            </w:tcBorders>
+          </w:tcPr>
+          <w:p>
+            <w:pPr>
+              <w:spacing w:line="259" w:lineRule="auto"/>
+            </w:pPr>
+            <w:r>
+              <w:t>November 3, 2025</w:t>
+            </w:r>
+          </w:p>
+          <w:p>
+            <w:pPr>
+              <w:spacing w:after="0" w:line="259" w:lineRule="auto"/>
+              <w:ind w:left="0" w:firstLine="0"/>
+            </w:pPr>
+            <w:r>
+              <w:t>(Afternoon – 11:00am-2:00pm)</w:t>
+            </w:r>
+          </w:p>
+        </w:tc>
+        <w:tc>
+          <w:tcPr>
+            <w:tcW w:w="1418" w:type="dxa"/>
+            <w:tcBorders>
+              <w:top w:val="single" w:sz="4" w:space="0" w:color="000000"/>
+              <w:left w:val="single" w:sz="4" w:space="0" w:color="000000"/>
+              <w:bottom w:val="single" w:sz="4" w:space="0" w:color="000000"/>
+              <w:right w:val="single" w:sz="4" w:space="0" w:color="000000"/>
+            </w:tcBorders>
+          </w:tcPr>
+          <w:p>
+            <w:pPr>
+              <w:spacing w:after="0" w:line="259" w:lineRule="auto"/>
+              <w:ind w:left="0" w:firstLine="0"/>
+            </w:pPr>
+            <w:r>
+              <w:t>3</w:t>
+            </w:r>
+            <w:r>
+              <w:t xml:space="preserve"> hours</w:t>
+            </w:r>
+          </w:p>
+        </w:tc>
+        <w:tc>
+          <w:tcPr>
+            <w:tcW w:w="6825" w:type="dxa"/>
+            <w:tcBorders>
+              <w:top w:val="single" w:sz="4" w:space="0" w:color="000000"/>
+              <w:left w:val="single" w:sz="4" w:space="0" w:color="000000"/>
+              <w:bottom w:val="single" w:sz="4" w:space="0" w:color="000000"/>
+              <w:right w:val="single" w:sz="4" w:space="0" w:color="000000"/>
+            </w:tcBorders>
+          </w:tcPr>
+          <w:p>
+            <w:pPr>
+              <w:spacing w:after="0" w:line="259" w:lineRule="auto"/>
+              <w:ind w:left="0" w:right="132" w:firstLine="0"/>
+              <w:jc w:val="both"/>
+            </w:pPr>
+            <w:r>
+              <w:t>Started to explore Figma and generated some designs to experiment based on the requirements generated</w:t>
+            </w:r>
+          </w:p>
+        </w:tc>
+      </w:tr>
+      <w:tr>
+        <w:trPr>
+          <w:trHeight w:val="907"/>
+        </w:trPr>
+        <w:tc>
+          <w:tcPr>
+            <w:tcW w:w="1813" w:type="dxa"/>
+            <w:tcBorders>
+              <w:top w:val="single" w:sz="4" w:space="0" w:color="000000"/>
+              <w:left w:val="single" w:sz="4" w:space="0" w:color="000000"/>
+              <w:bottom w:val="single" w:sz="4" w:space="0" w:color="000000"/>
+              <w:right w:val="single" w:sz="4" w:space="0" w:color="000000"/>
+            </w:tcBorders>
+          </w:tcPr>
+          <w:p>
+            <w:pPr>
+              <w:spacing w:line="259" w:lineRule="auto"/>
+              <w:rPr>
+                <w:b/>
+                <w:bCs/>
+              </w:rPr>
+            </w:pPr>
+            <w:r>
+              <w:t xml:space="preserve">November 3, </w:t>
+            </w:r>
+          </w:p>
+          <w:p>
+            <w:pPr>
+              <w:spacing w:line="259" w:lineRule="auto"/>
+            </w:pPr>
+            <w:r>
+              <w:t>(Evening – 6:00pm-7:30pm)</w:t>
+            </w:r>
+          </w:p>
+        </w:tc>
+        <w:tc>
+          <w:tcPr>
+            <w:tcW w:w="1418" w:type="dxa"/>
+            <w:tcBorders>
+              <w:top w:val="single" w:sz="4" w:space="0" w:color="000000"/>
+              <w:left w:val="single" w:sz="4" w:space="0" w:color="000000"/>
+              <w:bottom w:val="single" w:sz="4" w:space="0" w:color="000000"/>
+              <w:right w:val="single" w:sz="4" w:space="0" w:color="000000"/>
+            </w:tcBorders>
+          </w:tcPr>
+          <w:p>
+            <w:pPr>
+              <w:spacing w:after="0" w:line="259" w:lineRule="auto"/>
+              <w:ind w:left="0" w:firstLine="0"/>
+            </w:pPr>
+            <w:r>
+              <w:t>1.5</w:t>
+            </w:r>
+            <w:r>
+              <w:t xml:space="preserve"> hours</w:t>
+            </w:r>
+          </w:p>
+        </w:tc>
+        <w:tc>
+          <w:tcPr>
+            <w:tcW w:w="6825" w:type="dxa"/>
+            <w:tcBorders>
+              <w:top w:val="single" w:sz="4" w:space="0" w:color="000000"/>
+              <w:left w:val="single" w:sz="4" w:space="0" w:color="000000"/>
+              <w:bottom w:val="single" w:sz="4" w:space="0" w:color="000000"/>
+              <w:right w:val="single" w:sz="4" w:space="0" w:color="000000"/>
+            </w:tcBorders>
+          </w:tcPr>
+          <w:p>
+            <w:pPr>
+              <w:spacing w:after="0" w:line="259" w:lineRule="auto"/>
+              <w:ind w:left="0" w:right="132" w:firstLine="0"/>
+              <w:jc w:val="both"/>
+            </w:pPr>
+            <w:r>
+              <w:t>Continued to explore Figma and generated some designs to experiment based on the requirements generated</w:t>
+            </w:r>
+          </w:p>
+        </w:tc>
+      </w:tr>
+      <w:tr>
+        <w:trPr>
+          <w:trHeight w:val="907"/>
+        </w:trPr>
+        <w:tc>
+          <w:tcPr>
+            <w:tcW w:w="1813" w:type="dxa"/>
+            <w:tcBorders>
+              <w:top w:val="single" w:sz="4" w:space="0" w:color="000000"/>
+              <w:left w:val="single" w:sz="4" w:space="0" w:color="000000"/>
+              <w:bottom w:val="single" w:sz="4" w:space="0" w:color="000000"/>
+              <w:right w:val="single" w:sz="4" w:space="0" w:color="000000"/>
+            </w:tcBorders>
+          </w:tcPr>
+          <w:p>
+            <w:pPr>
+              <w:spacing w:line="259" w:lineRule="auto"/>
+              <w:rPr>
+                <w:b/>
+                <w:bCs/>
+              </w:rPr>
+            </w:pPr>
+            <w:r>
+              <w:lastRenderedPageBreak/>
+              <w:t>November 8,</w:t>
+            </w:r>
+          </w:p>
+          <w:p>
+            <w:pPr>
+              <w:spacing w:line="259" w:lineRule="auto"/>
+            </w:pPr>
+            <w:r>
+              <w:t>8:30pm – 11:30pm</w:t>
+            </w:r>
+          </w:p>
+        </w:tc>
+        <w:tc>
+          <w:tcPr>
+            <w:tcW w:w="1418" w:type="dxa"/>
+            <w:tcBorders>
+              <w:top w:val="single" w:sz="4" w:space="0" w:color="000000"/>
+              <w:left w:val="single" w:sz="4" w:space="0" w:color="000000"/>
+              <w:bottom w:val="single" w:sz="4" w:space="0" w:color="000000"/>
+              <w:right w:val="single" w:sz="4" w:space="0" w:color="000000"/>
+            </w:tcBorders>
+          </w:tcPr>
+          <w:p>
+            <w:pPr>
+              <w:spacing w:after="0" w:line="259" w:lineRule="auto"/>
+              <w:ind w:left="0" w:firstLine="0"/>
+            </w:pPr>
+            <w:r>
+              <w:t>3</w:t>
+            </w:r>
+            <w:r>
+              <w:t xml:space="preserve"> hours</w:t>
+            </w:r>
+          </w:p>
+        </w:tc>
+        <w:tc>
+          <w:tcPr>
+            <w:tcW w:w="6825" w:type="dxa"/>
+            <w:tcBorders>
+              <w:top w:val="single" w:sz="4" w:space="0" w:color="000000"/>
+              <w:left w:val="single" w:sz="4" w:space="0" w:color="000000"/>
+              <w:bottom w:val="single" w:sz="4" w:space="0" w:color="000000"/>
+              <w:right w:val="single" w:sz="4" w:space="0" w:color="000000"/>
+            </w:tcBorders>
+          </w:tcPr>
+          <w:p>
+            <w:pPr>
+              <w:spacing w:after="0" w:line="259" w:lineRule="auto"/>
+              <w:ind w:left="0" w:right="132" w:firstLine="0"/>
+              <w:jc w:val="both"/>
+            </w:pPr>
+            <w:r>
+              <w:t>Completed the “Assessment Tool” for the application on Figma</w:t>
+            </w:r>
+          </w:p>
+        </w:tc>
+      </w:tr>
+      <w:tr>
+        <w:trPr>
+          <w:trHeight w:val="907"/>
+        </w:trPr>
+        <w:tc>
+          <w:tcPr>
+            <w:tcW w:w="1813" w:type="dxa"/>
+            <w:tcBorders>
+              <w:top w:val="single" w:sz="4" w:space="0" w:color="000000"/>
+              <w:left w:val="single" w:sz="4" w:space="0" w:color="000000"/>
+              <w:bottom w:val="single" w:sz="4" w:space="0" w:color="000000"/>
+              <w:right w:val="single" w:sz="4" w:space="0" w:color="000000"/>
+            </w:tcBorders>
+          </w:tcPr>
+          <w:p>
+            <w:pPr>
+              <w:spacing w:line="259" w:lineRule="auto"/>
+              <w:rPr>
+                <w:b/>
+                <w:bCs/>
+              </w:rPr>
+            </w:pPr>
+            <w:r>
+              <w:t xml:space="preserve">November </w:t>
+            </w:r>
+            <w:r>
+              <w:t>10</w:t>
+            </w:r>
+            <w:r>
+              <w:t>,</w:t>
+            </w:r>
+          </w:p>
+          <w:p>
+            <w:pPr>
+              <w:spacing w:line="259" w:lineRule="auto"/>
+            </w:pPr>
+            <w:r>
+              <w:t>10</w:t>
+            </w:r>
+            <w:r>
+              <w:t>:30</w:t>
+            </w:r>
+            <w:r>
+              <w:t>a</w:t>
+            </w:r>
+            <w:r>
+              <w:t xml:space="preserve">m – </w:t>
+            </w:r>
+            <w:r>
+              <w:t>2</w:t>
+            </w:r>
+            <w:r>
+              <w:t>:30pm</w:t>
+            </w:r>
+          </w:p>
+        </w:tc>
+        <w:tc>
+          <w:tcPr>
+            <w:tcW w:w="1418" w:type="dxa"/>
+            <w:tcBorders>
+              <w:top w:val="single" w:sz="4" w:space="0" w:color="000000"/>
+              <w:left w:val="single" w:sz="4" w:space="0" w:color="000000"/>
+              <w:bottom w:val="single" w:sz="4" w:space="0" w:color="000000"/>
+              <w:right w:val="single" w:sz="4" w:space="0" w:color="000000"/>
+            </w:tcBorders>
+          </w:tcPr>
+          <w:p>
+            <w:pPr>
+              <w:spacing w:after="0" w:line="259" w:lineRule="auto"/>
+              <w:ind w:left="0" w:firstLine="0"/>
+            </w:pPr>
+            <w:r>
+              <w:t>4</w:t>
+            </w:r>
+            <w:r>
+              <w:t xml:space="preserve"> hours</w:t>
+            </w:r>
+          </w:p>
+        </w:tc>
+        <w:tc>
+          <w:tcPr>
+            <w:tcW w:w="6825" w:type="dxa"/>
+            <w:tcBorders>
+              <w:top w:val="single" w:sz="4" w:space="0" w:color="000000"/>
+              <w:left w:val="single" w:sz="4" w:space="0" w:color="000000"/>
+              <w:bottom w:val="single" w:sz="4" w:space="0" w:color="000000"/>
+              <w:right w:val="single" w:sz="4" w:space="0" w:color="000000"/>
+            </w:tcBorders>
+          </w:tcPr>
+          <w:p>
+            <w:pPr>
+              <w:spacing w:after="0" w:line="259" w:lineRule="auto"/>
+              <w:ind w:left="0" w:right="132" w:firstLine="0"/>
+              <w:jc w:val="both"/>
+            </w:pPr>
+            <w:r>
+              <w:t xml:space="preserve">Completed </w:t>
+            </w:r>
+            <w:r>
+              <w:t>the dashboard, components for blog and navigation.</w:t>
+            </w:r>
+          </w:p>
+        </w:tc>
+      </w:tr>
+      <w:tr>
+        <w:trPr>
+          <w:trHeight w:val="907"/>
+        </w:trPr>
+        <w:tc>
+          <w:tcPr>
+            <w:tcW w:w="1813" w:type="dxa"/>
+            <w:tcBorders>
+              <w:top w:val="single" w:sz="4" w:space="0" w:color="000000"/>
+              <w:left w:val="single" w:sz="4" w:space="0" w:color="000000"/>
+              <w:bottom w:val="single" w:sz="4" w:space="0" w:color="000000"/>
+              <w:right w:val="single" w:sz="4" w:space="0" w:color="000000"/>
+            </w:tcBorders>
+          </w:tcPr>
+          <w:p>
+            <w:pPr>
+              <w:spacing w:line="259" w:lineRule="auto"/>
+            </w:pPr>
+            <w:r>
+              <w:t>November 10 7:30pm – 8:30pm</w:t>
+            </w:r>
+          </w:p>
+        </w:tc>
+        <w:tc>
+          <w:tcPr>
+            <w:tcW w:w="1418" w:type="dxa"/>
+            <w:tcBorders>
+              <w:top w:val="single" w:sz="4" w:space="0" w:color="000000"/>
+              <w:left w:val="single" w:sz="4" w:space="0" w:color="000000"/>
+              <w:bottom w:val="single" w:sz="4" w:space="0" w:color="000000"/>
+              <w:right w:val="single" w:sz="4" w:space="0" w:color="000000"/>
+            </w:tcBorders>
+          </w:tcPr>
+          <w:p>
+            <w:pPr>
+              <w:spacing w:after="0" w:line="259" w:lineRule="auto"/>
+              <w:ind w:left="0" w:firstLine="0"/>
+            </w:pPr>
+            <w:r>
+              <w:t>1 hour</w:t>
+            </w:r>
+          </w:p>
+        </w:tc>
+        <w:tc>
+          <w:tcPr>
+            <w:tcW w:w="6825" w:type="dxa"/>
+            <w:tcBorders>
+              <w:top w:val="single" w:sz="4" w:space="0" w:color="000000"/>
+              <w:left w:val="single" w:sz="4" w:space="0" w:color="000000"/>
+              <w:bottom w:val="single" w:sz="4" w:space="0" w:color="000000"/>
+              <w:right w:val="single" w:sz="4" w:space="0" w:color="000000"/>
+            </w:tcBorders>
+          </w:tcPr>
+          <w:p>
+            <w:pPr>
+              <w:spacing w:after="0" w:line="259" w:lineRule="auto"/>
+              <w:ind w:left="0" w:right="132" w:firstLine="0"/>
+              <w:jc w:val="both"/>
+            </w:pPr>
+            <w:r>
+              <w:t xml:space="preserve">Completed the </w:t>
+            </w:r>
+            <w:r>
+              <w:t>services screen</w:t>
+            </w:r>
+            <w:r>
+              <w:t>, navigation for the</w:t>
+            </w:r>
+            <w:r>
+              <w:t xml:space="preserve"> services screen.</w:t>
+            </w:r>
+          </w:p>
+        </w:tc>
+      </w:tr>
+      <w:tr>
+        <w:trPr>
+          <w:trHeight w:val="907"/>
+        </w:trPr>
+        <w:tc>
+          <w:tcPr>
+            <w:tcW w:w="1813" w:type="dxa"/>
+            <w:tcBorders>
+              <w:top w:val="single" w:sz="4" w:space="0" w:color="000000"/>
+              <w:left w:val="single" w:sz="4" w:space="0" w:color="000000"/>
+              <w:bottom w:val="single" w:sz="4" w:space="0" w:color="000000"/>
+              <w:right w:val="single" w:sz="4" w:space="0" w:color="000000"/>
+            </w:tcBorders>
+          </w:tcPr>
+          <w:p>
+            <w:pPr>
+              <w:spacing w:line="259" w:lineRule="auto"/>
+            </w:pPr>
+            <w:r>
+              <w:t>November 1</w:t>
+            </w:r>
+            <w:r>
+              <w:t>1</w:t>
+            </w:r>
+            <w:r>
+              <w:t xml:space="preserve"> </w:t>
+            </w:r>
+            <w:r>
+              <w:t>3</w:t>
+            </w:r>
+            <w:r>
+              <w:t xml:space="preserve">:30pm – </w:t>
+            </w:r>
+            <w:r>
+              <w:t>7</w:t>
+            </w:r>
+            <w:r>
+              <w:t>:30pm</w:t>
+            </w:r>
+          </w:p>
+        </w:tc>
+        <w:tc>
+          <w:tcPr>
+            <w:tcW w:w="1418" w:type="dxa"/>
+            <w:tcBorders>
+              <w:top w:val="single" w:sz="4" w:space="0" w:color="000000"/>
+              <w:left w:val="single" w:sz="4" w:space="0" w:color="000000"/>
+              <w:bottom w:val="single" w:sz="4" w:space="0" w:color="000000"/>
+              <w:right w:val="single" w:sz="4" w:space="0" w:color="000000"/>
+            </w:tcBorders>
+          </w:tcPr>
+          <w:p>
+            <w:pPr>
+              <w:spacing w:after="0" w:line="259" w:lineRule="auto"/>
+              <w:ind w:left="0" w:firstLine="0"/>
+            </w:pPr>
+            <w:r>
+              <w:t>4 hours</w:t>
+            </w:r>
+          </w:p>
+        </w:tc>
+        <w:tc>
+          <w:tcPr>
+            <w:tcW w:w="6825" w:type="dxa"/>
+            <w:tcBorders>
+              <w:top w:val="single" w:sz="4" w:space="0" w:color="000000"/>
+              <w:left w:val="single" w:sz="4" w:space="0" w:color="000000"/>
+              <w:bottom w:val="single" w:sz="4" w:space="0" w:color="000000"/>
+              <w:right w:val="single" w:sz="4" w:space="0" w:color="000000"/>
+            </w:tcBorders>
+          </w:tcPr>
+          <w:p>
+            <w:pPr>
+              <w:spacing w:after="0" w:line="259" w:lineRule="auto"/>
+              <w:ind w:left="0" w:right="132" w:firstLine="0"/>
+              <w:jc w:val="both"/>
+            </w:pPr>
+            <w:r>
+              <w:t>Revised the components, added a theme font and configured the theme color, and screens for articles</w:t>
+            </w:r>
+          </w:p>
+        </w:tc>
+      </w:tr>
+      <w:tr>
+        <w:trPr>
+          <w:trHeight w:val="907"/>
+        </w:trPr>
+        <w:tc>
+          <w:tcPr>
+            <w:tcW w:w="1813" w:type="dxa"/>
+            <w:tcBorders>
+              <w:top w:val="single" w:sz="4" w:space="0" w:color="000000"/>
+              <w:left w:val="single" w:sz="4" w:space="0" w:color="000000"/>
+              <w:bottom w:val="single" w:sz="4" w:space="0" w:color="000000"/>
+              <w:right w:val="single" w:sz="4" w:space="0" w:color="000000"/>
+            </w:tcBorders>
+          </w:tcPr>
+          <w:p>
+            <w:pPr>
+              <w:spacing w:line="259" w:lineRule="auto"/>
+            </w:pPr>
+            <w:r>
+              <w:t>November 1</w:t>
+            </w:r>
+            <w:r>
+              <w:t>3</w:t>
+            </w:r>
+            <w:r>
+              <w:t xml:space="preserve"> </w:t>
+            </w:r>
+            <w:r>
+              <w:t>6</w:t>
+            </w:r>
+            <w:r>
+              <w:t xml:space="preserve">:30pm – </w:t>
+            </w:r>
+            <w:r>
+              <w:t>8</w:t>
+            </w:r>
+            <w:r>
+              <w:t>:30pm</w:t>
+            </w:r>
+          </w:p>
+        </w:tc>
+        <w:tc>
+          <w:tcPr>
+            <w:tcW w:w="1418" w:type="dxa"/>
+            <w:tcBorders>
+              <w:top w:val="single" w:sz="4" w:space="0" w:color="000000"/>
+              <w:left w:val="single" w:sz="4" w:space="0" w:color="000000"/>
+              <w:bottom w:val="single" w:sz="4" w:space="0" w:color="000000"/>
+              <w:right w:val="single" w:sz="4" w:space="0" w:color="000000"/>
+            </w:tcBorders>
+          </w:tcPr>
+          <w:p>
+            <w:pPr>
+              <w:spacing w:after="0" w:line="259" w:lineRule="auto"/>
+              <w:ind w:left="0" w:firstLine="0"/>
+            </w:pPr>
+            <w:r>
+              <w:t>2 hours</w:t>
+            </w:r>
+          </w:p>
+        </w:tc>
+        <w:tc>
+          <w:tcPr>
+            <w:tcW w:w="6825" w:type="dxa"/>
+            <w:tcBorders>
+              <w:top w:val="single" w:sz="4" w:space="0" w:color="000000"/>
+              <w:left w:val="single" w:sz="4" w:space="0" w:color="000000"/>
+              <w:bottom w:val="single" w:sz="4" w:space="0" w:color="000000"/>
+              <w:right w:val="single" w:sz="4" w:space="0" w:color="000000"/>
+            </w:tcBorders>
+          </w:tcPr>
+          <w:p>
+            <w:pPr>
+              <w:spacing w:after="0" w:line="259" w:lineRule="auto"/>
+              <w:ind w:left="0" w:right="132" w:firstLine="0"/>
+              <w:jc w:val="both"/>
+            </w:pPr>
+            <w:r>
+              <w:t>Added the co-parenting tool along with bottom sheet to imitate the form. Added a customized the calendar to match the app theme</w:t>
+            </w:r>
+          </w:p>
+        </w:tc>
+      </w:tr>
+      <w:tr>
+        <w:trPr>
+          <w:trHeight w:val="907"/>
+        </w:trPr>
+        <w:tc>
+          <w:tcPr>
+            <w:tcW w:w="1813" w:type="dxa"/>
+            <w:tcBorders>
+              <w:top w:val="single" w:sz="4" w:space="0" w:color="000000"/>
+              <w:left w:val="single" w:sz="4" w:space="0" w:color="000000"/>
+              <w:bottom w:val="single" w:sz="4" w:space="0" w:color="000000"/>
+              <w:right w:val="single" w:sz="4" w:space="0" w:color="000000"/>
+            </w:tcBorders>
+          </w:tcPr>
+          <w:p>
+            <w:pPr>
+              <w:spacing w:line="259" w:lineRule="auto"/>
+            </w:pPr>
+            <w:r>
+              <w:t>November 1</w:t>
+            </w:r>
+            <w:r>
+              <w:t>4</w:t>
+            </w:r>
+            <w:r>
+              <w:t xml:space="preserve"> </w:t>
+            </w:r>
+            <w:r>
+              <w:t>11</w:t>
+            </w:r>
+            <w:r>
+              <w:t>:30</w:t>
+            </w:r>
+            <w:r>
+              <w:t>am</w:t>
+            </w:r>
+            <w:r>
+              <w:t xml:space="preserve"> – </w:t>
+            </w:r>
+            <w:r>
+              <w:t>2</w:t>
+            </w:r>
+            <w:r>
+              <w:t>:30pm</w:t>
+            </w:r>
+          </w:p>
+        </w:tc>
+        <w:tc>
+          <w:tcPr>
+            <w:tcW w:w="1418" w:type="dxa"/>
+            <w:tcBorders>
+              <w:top w:val="single" w:sz="4" w:space="0" w:color="000000"/>
+              <w:left w:val="single" w:sz="4" w:space="0" w:color="000000"/>
+              <w:bottom w:val="single" w:sz="4" w:space="0" w:color="000000"/>
+              <w:right w:val="single" w:sz="4" w:space="0" w:color="000000"/>
+            </w:tcBorders>
+          </w:tcPr>
+          <w:p>
+            <w:pPr>
+              <w:spacing w:after="0" w:line="259" w:lineRule="auto"/>
+              <w:ind w:left="0" w:firstLine="0"/>
+            </w:pPr>
+            <w:r>
+              <w:t>3 hours</w:t>
+            </w:r>
+          </w:p>
+        </w:tc>
+        <w:tc>
+          <w:tcPr>
+            <w:tcW w:w="6825" w:type="dxa"/>
+            <w:tcBorders>
+              <w:top w:val="single" w:sz="4" w:space="0" w:color="000000"/>
+              <w:left w:val="single" w:sz="4" w:space="0" w:color="000000"/>
+              <w:bottom w:val="single" w:sz="4" w:space="0" w:color="000000"/>
+              <w:right w:val="single" w:sz="4" w:space="0" w:color="000000"/>
+            </w:tcBorders>
+          </w:tcPr>
+          <w:p>
+            <w:pPr>
+              <w:spacing w:after="0" w:line="259" w:lineRule="auto"/>
+              <w:ind w:left="0" w:right="132" w:firstLine="0"/>
+              <w:jc w:val="both"/>
+            </w:pPr>
+            <w:r>
+              <w:t xml:space="preserve">Learnt about variables in Figma, and how it can be used to change content on the </w:t>
+            </w:r>
+            <w:r>
+              <w:t>prototype and</w:t>
+            </w:r>
+            <w:r>
+              <w:t xml:space="preserve"> used the concept to switch between different content types (blog, videos and audio).</w:t>
+            </w:r>
+          </w:p>
+        </w:tc>
+      </w:tr>
+      <w:tr>
+        <w:trPr>
+          <w:trHeight w:val="907"/>
+        </w:trPr>
+        <w:tc>
+          <w:tcPr>
+            <w:tcW w:w="1813" w:type="dxa"/>
+            <w:tcBorders>
+              <w:top w:val="single" w:sz="4" w:space="0" w:color="000000"/>
+              <w:left w:val="single" w:sz="4" w:space="0" w:color="000000"/>
+              <w:bottom w:val="single" w:sz="4" w:space="0" w:color="000000"/>
+              <w:right w:val="single" w:sz="4" w:space="0" w:color="000000"/>
+            </w:tcBorders>
+          </w:tcPr>
+          <w:p>
+            <w:pPr>
+              <w:spacing w:line="259" w:lineRule="auto"/>
+            </w:pPr>
+            <w:r>
+              <w:t xml:space="preserve">November 14 </w:t>
+            </w:r>
+            <w:r>
+              <w:t>4</w:t>
+            </w:r>
+            <w:r>
+              <w:t>:</w:t>
+            </w:r>
+            <w:r>
+              <w:t>0</w:t>
+            </w:r>
+            <w:r>
+              <w:t xml:space="preserve">0am – </w:t>
+            </w:r>
+            <w:r>
+              <w:t>6</w:t>
+            </w:r>
+            <w:r>
+              <w:t>:</w:t>
+            </w:r>
+            <w:r>
+              <w:t>0</w:t>
+            </w:r>
+            <w:r>
+              <w:t>0pm</w:t>
+            </w:r>
+          </w:p>
+        </w:tc>
+        <w:tc>
+          <w:tcPr>
+            <w:tcW w:w="1418" w:type="dxa"/>
+            <w:tcBorders>
+              <w:top w:val="single" w:sz="4" w:space="0" w:color="000000"/>
+              <w:left w:val="single" w:sz="4" w:space="0" w:color="000000"/>
+              <w:bottom w:val="single" w:sz="4" w:space="0" w:color="000000"/>
+              <w:right w:val="single" w:sz="4" w:space="0" w:color="000000"/>
+            </w:tcBorders>
+          </w:tcPr>
+          <w:p>
+            <w:pPr>
+              <w:spacing w:after="0" w:line="259" w:lineRule="auto"/>
+              <w:ind w:left="0" w:firstLine="0"/>
+            </w:pPr>
+            <w:r>
+              <w:t>2 hours</w:t>
+            </w:r>
+          </w:p>
+        </w:tc>
+        <w:tc>
+          <w:tcPr>
+            <w:tcW w:w="6825" w:type="dxa"/>
+            <w:tcBorders>
+              <w:top w:val="single" w:sz="4" w:space="0" w:color="000000"/>
+              <w:left w:val="single" w:sz="4" w:space="0" w:color="000000"/>
+              <w:bottom w:val="single" w:sz="4" w:space="0" w:color="000000"/>
+              <w:right w:val="single" w:sz="4" w:space="0" w:color="000000"/>
+            </w:tcBorders>
+          </w:tcPr>
+          <w:p>
+            <w:pPr>
+              <w:spacing w:after="0" w:line="259" w:lineRule="auto"/>
+              <w:ind w:left="0" w:right="132" w:firstLine="0"/>
+              <w:jc w:val="both"/>
+            </w:pPr>
+            <w:r>
+              <w:t xml:space="preserve">Revised (clean up and removed unused elements) of the prototype </w:t>
+            </w:r>
+            <w:r>
+              <w:t>to</w:t>
+            </w:r>
+            <w:r>
+              <w:t xml:space="preserve"> handover the app to Upul (other member) to work on the remaining interfaces.</w:t>
             </w:r>
           </w:p>
         </w:tc>
@@ -613,7 +1385,7 @@
         </w:trPr>
         <w:tc>
           <w:tcPr>
-            <w:tcW w:w="1530" w:type="dxa"/>
+            <w:tcW w:w="1813" w:type="dxa"/>
             <w:tcBorders>
               <w:top w:val="single" w:sz="4" w:space="0" w:color="000000"/>
               <w:left w:val="single" w:sz="4" w:space="0" w:color="000000"/>
@@ -627,16 +1399,13 @@
               <w:ind w:left="0" w:firstLine="0"/>
             </w:pPr>
             <w:r>
-              <w:t xml:space="preserve">Total </w:t>
-            </w:r>
-            <w:r>
-              <w:t xml:space="preserve"> </w:t>
-            </w:r>
-          </w:p>
-        </w:tc>
-        <w:tc>
-          <w:tcPr>
-            <w:tcW w:w="1701" w:type="dxa"/>
+              <w:t xml:space="preserve">Total  </w:t>
+            </w:r>
+          </w:p>
+        </w:tc>
+        <w:tc>
+          <w:tcPr>
+            <w:tcW w:w="1418" w:type="dxa"/>
             <w:tcBorders>
               <w:top w:val="single" w:sz="4" w:space="0" w:color="000000"/>
               <w:left w:val="single" w:sz="4" w:space="0" w:color="000000"/>
@@ -650,7 +1419,7 @@
               <w:ind w:left="0" w:firstLine="0"/>
             </w:pPr>
             <w:r>
-              <w:t>10</w:t>
+              <w:t>33.5</w:t>
             </w:r>
             <w:r>
               <w:t xml:space="preserve"> hours </w:t>
@@ -683,6 +1452,60 @@
       <w:pPr>
         <w:spacing w:after="0" w:line="259" w:lineRule="auto"/>
         <w:ind w:left="0" w:firstLine="0"/>
+        <w:rPr>
+          <w:b/>
+        </w:rPr>
+      </w:pPr>
+    </w:p>
+    <w:p>
+      <w:pPr>
+        <w:spacing w:after="0" w:line="259" w:lineRule="auto"/>
+        <w:ind w:left="10" w:hanging="10"/>
+        <w:rPr>
+          <w:b/>
+        </w:rPr>
+      </w:pPr>
+    </w:p>
+    <w:p>
+      <w:pPr>
+        <w:spacing w:after="0" w:line="259" w:lineRule="auto"/>
+        <w:ind w:left="10" w:hanging="10"/>
+        <w:rPr>
+          <w:b/>
+        </w:rPr>
+      </w:pPr>
+    </w:p>
+    <w:p>
+      <w:pPr>
+        <w:spacing w:after="0" w:line="259" w:lineRule="auto"/>
+        <w:ind w:left="10" w:hanging="10"/>
+        <w:rPr>
+          <w:b/>
+        </w:rPr>
+      </w:pPr>
+    </w:p>
+    <w:p>
+      <w:pPr>
+        <w:spacing w:after="0" w:line="259" w:lineRule="auto"/>
+        <w:ind w:left="10" w:hanging="10"/>
+        <w:rPr>
+          <w:b/>
+        </w:rPr>
+      </w:pPr>
+    </w:p>
+    <w:p>
+      <w:pPr>
+        <w:spacing w:after="0" w:line="259" w:lineRule="auto"/>
+        <w:ind w:left="10" w:hanging="10"/>
+        <w:rPr>
+          <w:b/>
+        </w:rPr>
+      </w:pPr>
+    </w:p>
+    <w:p>
+      <w:pPr>
+        <w:spacing w:after="0" w:line="259" w:lineRule="auto"/>
+        <w:ind w:left="10" w:hanging="10"/>
         <w:rPr>
           <w:b/>
         </w:rPr>
@@ -935,7 +1758,77 @@
               <w:ind w:left="106" w:firstLine="0"/>
             </w:pPr>
             <w:r>
-              <w:t>Generating story boards.</w:t>
+              <w:t>Using variables on Figma to dynamically change content</w:t>
+            </w:r>
+          </w:p>
+        </w:tc>
+      </w:tr>
+      <w:tr>
+        <w:trPr>
+          <w:trHeight w:val="489"/>
+        </w:trPr>
+        <w:tc>
+          <w:tcPr>
+            <w:tcW w:w="1256" w:type="dxa"/>
+            <w:tcBorders>
+              <w:top w:val="single" w:sz="4" w:space="0" w:color="000000"/>
+              <w:left w:val="single" w:sz="4" w:space="0" w:color="000000"/>
+              <w:bottom w:val="single" w:sz="4" w:space="0" w:color="000000"/>
+              <w:right w:val="single" w:sz="4" w:space="0" w:color="000000"/>
+            </w:tcBorders>
+          </w:tcPr>
+          <w:p>
+            <w:pPr>
+              <w:spacing w:after="0" w:line="259" w:lineRule="auto"/>
+              <w:ind w:left="106" w:firstLine="0"/>
+            </w:pPr>
+            <w:r>
+              <w:t>ChatGPT</w:t>
+            </w:r>
+          </w:p>
+        </w:tc>
+        <w:tc>
+          <w:tcPr>
+            <w:tcW w:w="1985" w:type="dxa"/>
+            <w:tcBorders>
+              <w:top w:val="single" w:sz="4" w:space="0" w:color="000000"/>
+              <w:left w:val="single" w:sz="4" w:space="0" w:color="000000"/>
+              <w:bottom w:val="single" w:sz="4" w:space="0" w:color="000000"/>
+              <w:right w:val="single" w:sz="4" w:space="0" w:color="000000"/>
+            </w:tcBorders>
+          </w:tcPr>
+          <w:p>
+            <w:pPr>
+              <w:spacing w:after="0" w:line="259" w:lineRule="auto"/>
+              <w:ind w:left="106" w:firstLine="0"/>
+            </w:pPr>
+            <w:r>
+              <w:t>5, Plus</w:t>
+            </w:r>
+          </w:p>
+        </w:tc>
+        <w:tc>
+          <w:tcPr>
+            <w:tcW w:w="6825" w:type="dxa"/>
+            <w:tcBorders>
+              <w:top w:val="single" w:sz="4" w:space="0" w:color="000000"/>
+              <w:left w:val="single" w:sz="4" w:space="0" w:color="000000"/>
+              <w:bottom w:val="single" w:sz="4" w:space="0" w:color="000000"/>
+              <w:right w:val="single" w:sz="4" w:space="0" w:color="000000"/>
+            </w:tcBorders>
+          </w:tcPr>
+          <w:p>
+            <w:pPr>
+              <w:spacing w:after="0" w:line="259" w:lineRule="auto"/>
+              <w:ind w:left="106" w:firstLine="0"/>
+            </w:pPr>
+            <w:proofErr w:type="spellStart"/>
+            <w:r>
+              <w:t>Co parenting</w:t>
+            </w:r>
+            <w:proofErr w:type="spellEnd"/>
+            <w:r>
+              <w:t xml:space="preserve"> application must have features</w:t>
             </w:r>
           </w:p>
         </w:tc>
@@ -1006,7 +1899,21 @@
               <w:rPr>
                 <w:bCs/>
               </w:rPr>
-              <w:t>We are trying to make a divorce support, consultation and wellness app. We have done an anonymous user survey, and I want to make a persona based on responses. What should I not miss when writing them?</w:t>
+              <w:t xml:space="preserve">Customizing overlay </w:t>
+            </w:r>
+            <w:proofErr w:type="spellStart"/>
+            <w:r>
+              <w:rPr>
+                <w:bCs/>
+              </w:rPr>
+              <w:t>position</w:t>
+            </w:r>
+            <w:proofErr w:type="spellEnd"/>
+            <w:r>
+              <w:rPr>
+                <w:bCs/>
+              </w:rPr>
+              <w:t xml:space="preserve"> on Figma</w:t>
             </w:r>
           </w:p>
         </w:tc>
@@ -1053,120 +1960,8 @@
         <w:rPr>
           <w:b/>
         </w:rPr>
-        <w:t xml:space="preserve">Generated images: </w:t>
+        <w:t>-</w:t>
       </w:r>
-    </w:p>
-    <w:p>
-      <w:pPr>
-        <w:spacing w:after="296" w:line="259" w:lineRule="auto"/>
-        <w:ind w:left="0" w:firstLine="0"/>
-        <w:rPr>
-          <w:b/>
-        </w:rPr>
-      </w:pPr>
-      <w:r>
-        <w:rPr>
-          <w:b/>
-          <w:noProof/>
-        </w:rPr>
-        <w:drawing>
-          <wp:inline distT="0" distB="0" distL="0" distR="0" wp14:anchorId="4FB31488" wp14:editId="554E819C">
-            <wp:extent cx="3150097" cy="4726800"/>
-            <wp:effectExtent l="0" t="0" r="0" b="0"/>
-            <wp:docPr id="301635409" name="Picture 5" descr="A comic strip of a person holding a phone&#10;&#10;AI-generated content may be incorrect."/>
-            <wp:cNvGraphicFramePr>
-              <a:graphicFrameLocks xmlns:a="http://schemas.openxmlformats.org/drawingml/2006/main" noChangeAspect="1"/>
-            </wp:cNvGraphicFramePr>
-            <a:graphic xmlns:a="http://schemas.openxmlformats.org/drawingml/2006/main">
-              <a:graphicData uri="http://schemas.openxmlformats.org/drawingml/2006/picture">
-                <pic:pic xmlns:pic="http://schemas.openxmlformats.org/drawingml/2006/picture">
-                  <pic:nvPicPr>
-                    <pic:cNvPr id="301635409" name="Picture 5" descr="A comic strip of a person holding a phone&#10;&#10;AI-generated content may be incorrect."/>
-                    <pic:cNvPicPr/>
-                  </pic:nvPicPr>
-                  <pic:blipFill>
-                    <a:blip r:embed="rId5" cstate="print">
-                      <a:extLst>
-                        <a:ext uri="{28A0092B-C50C-407E-A947-70E740481C1C}">
-                          <a14:useLocalDpi xmlns:a14="http://schemas.microsoft.com/office/drawing/2010/main" val="0"/>
-                        </a:ext>
-                      </a:extLst>
-                    </a:blip>
-                    <a:stretch>
-                      <a:fillRect/>
-                    </a:stretch>
-                  </pic:blipFill>
-                  <pic:spPr>
-                    <a:xfrm>
-                      <a:off x="0" y="0"/>
-                      <a:ext cx="3150097" cy="4726800"/>
-                    </a:xfrm>
-                    <a:prstGeom prst="rect">
-                      <a:avLst/>
-                    </a:prstGeom>
-                  </pic:spPr>
-                </pic:pic>
-              </a:graphicData>
-            </a:graphic>
-          </wp:inline>
-        </w:drawing>
-      </w:r>
-      <w:r>
-        <w:rPr>
-          <w:b/>
-          <w:noProof/>
-        </w:rPr>
-        <w:drawing>
-          <wp:inline distT="0" distB="0" distL="0" distR="0" wp14:anchorId="25AED651" wp14:editId="6EA544D5">
-            <wp:extent cx="3150097" cy="4726800"/>
-            <wp:effectExtent l="0" t="0" r="0" b="0"/>
-            <wp:docPr id="852427487" name="Picture 3" descr="A cartoon of a person holding a phone&#10;&#10;AI-generated content may be incorrect."/>
-            <wp:cNvGraphicFramePr>
-              <a:graphicFrameLocks xmlns:a="http://schemas.openxmlformats.org/drawingml/2006/main" noChangeAspect="1"/>
-            </wp:cNvGraphicFramePr>
-            <a:graphic xmlns:a="http://schemas.openxmlformats.org/drawingml/2006/main">
-              <a:graphicData uri="http://schemas.openxmlformats.org/drawingml/2006/picture">
-                <pic:pic xmlns:pic="http://schemas.openxmlformats.org/drawingml/2006/picture">
-                  <pic:nvPicPr>
-                    <pic:cNvPr id="852427487" name="Picture 3" descr="A cartoon of a person holding a phone&#10;&#10;AI-generated content may be incorrect."/>
-                    <pic:cNvPicPr/>
-                  </pic:nvPicPr>
-                  <pic:blipFill>
-                    <a:blip r:embed="rId6" cstate="print">
-                      <a:extLst>
-                        <a:ext uri="{28A0092B-C50C-407E-A947-70E740481C1C}">
-                          <a14:useLocalDpi xmlns:a14="http://schemas.microsoft.com/office/drawing/2010/main" val="0"/>
-                        </a:ext>
-                      </a:extLst>
-                    </a:blip>
-                    <a:stretch>
-                      <a:fillRect/>
-                    </a:stretch>
-                  </pic:blipFill>
-                  <pic:spPr>
-                    <a:xfrm>
-                      <a:off x="0" y="0"/>
-                      <a:ext cx="3150097" cy="4726800"/>
-                    </a:xfrm>
-                    <a:prstGeom prst="rect">
-                      <a:avLst/>
-                    </a:prstGeom>
-                  </pic:spPr>
-                </pic:pic>
-              </a:graphicData>
-            </a:graphic>
-          </wp:inline>
-        </w:drawing>
-      </w:r>
-    </w:p>
-    <w:p>
-      <w:pPr>
-        <w:spacing w:after="296" w:line="259" w:lineRule="auto"/>
-        <w:ind w:left="0" w:firstLine="0"/>
-        <w:rPr>
-          <w:b/>
-        </w:rPr>
-      </w:pPr>
     </w:p>
     <w:p>
       <w:pPr>
@@ -1199,56 +1994,50 @@
         <w:rPr>
           <w:b/>
         </w:rPr>
-        <w:t>Prompt 1:</w:t>
+        <w:t xml:space="preserve">Prompt </w:t>
       </w:r>
       <w:r>
-        <w:t xml:space="preserve"> </w:t>
-      </w:r>
-    </w:p>
-    <w:p>
-      <w:pPr>
-        <w:numPr>
-          <w:ilvl w:val="2"/>
-          <w:numId w:val="3"/>
-        </w:numPr>
-        <w:spacing w:after="0" w:line="276" w:lineRule="auto"/>
-      </w:pPr>
-      <w:r>
-        <w:t>Eleanor</w:t>
+        <w:rPr>
+          <w:b/>
+        </w:rPr>
+        <w:t>1</w:t>
       </w:r>
       <w:r>
-        <w:t xml:space="preserve"> (Persona) -</w:t>
+        <w:rPr>
+          <w:b/>
+        </w:rPr>
+        <w:t>:</w:t>
       </w:r>
       <w:r>
         <w:t xml:space="preserve"> </w:t>
       </w:r>
       <w:r>
-        <w:t>(provided the persona we wrote) using this persona, emphasize her past difficulties to use a mobile app/ web app for consuming content related to her situation and in general. Show that this app helps her a lot by being informative while also allowing her to get what she wants easily with the simple and expressive design. Keep in mind that she is a bit older than the other people.</w:t>
+        <w:t>“</w:t>
+      </w:r>
+      <w:proofErr w:type="spellStart"/>
+      <w:r>
+        <w:t>Co parenting</w:t>
+      </w:r>
+      <w:proofErr w:type="spellEnd"/>
+      <w:r>
+        <w:t xml:space="preserve"> application must have features</w:t>
+      </w:r>
+      <w:r>
+        <w:t xml:space="preserve">” should contain basic yet the most vital tools for a </w:t>
+      </w:r>
+      <w:proofErr w:type="spellStart"/>
+      <w:r>
+        <w:t>co parenting</w:t>
+      </w:r>
+      <w:proofErr w:type="spellEnd"/>
+      <w:r>
+        <w:t xml:space="preserve"> app.</w:t>
       </w:r>
     </w:p>
     <w:p>
       <w:pPr>
         <w:spacing w:after="0" w:line="276" w:lineRule="auto"/>
       </w:pPr>
-    </w:p>
-    <w:p>
-      <w:pPr>
-        <w:pStyle w:val="ListParagraph"/>
-        <w:numPr>
-          <w:ilvl w:val="2"/>
-          <w:numId w:val="3"/>
-        </w:numPr>
-        <w:spacing w:line="276" w:lineRule="auto"/>
-      </w:pPr>
-      <w:r>
-        <w:t xml:space="preserve">Ashley </w:t>
-      </w:r>
-      <w:r>
-        <w:t xml:space="preserve">(Persona) - </w:t>
-      </w:r>
-      <w:r>
-        <w:t>(provided the persona we wrote) using this persona, emphasize on her preference to have videos and clips as her way of consuming content in her situation. Keep in mind that she is young and somewhat comfortable with technology.</w:t>
-      </w:r>
     </w:p>
     <w:p>
       <w:pPr>

</xml_diff>

<commit_message>
[Vidarshan] update work log report (appendix)
</commit_message>
<xml_diff>
--- a/ReportsAndDocuments/Work Logs/VidarshanM/WorkLogReport2/VidarshanA_ProgressReport2.docx
+++ b/ReportsAndDocuments/Work Logs/VidarshanM/WorkLogReport2/VidarshanA_ProgressReport2.docx
@@ -1150,34 +1150,7 @@
               <w:spacing w:line="259" w:lineRule="auto"/>
             </w:pPr>
             <w:r>
-              <w:t>10</w:t>
-            </w:r>
-            <w:r>
-              <w:t>:</w:t>
-            </w:r>
-            <w:r>
-              <w:t>3</w:t>
-            </w:r>
-            <w:r>
-              <w:t xml:space="preserve">0pm – </w:t>
-            </w:r>
-            <w:r>
-              <w:t>12</w:t>
-            </w:r>
-            <w:r>
-              <w:t>:</w:t>
-            </w:r>
-            <w:r>
-              <w:t>0</w:t>
-            </w:r>
-            <w:r>
-              <w:t xml:space="preserve">0 </w:t>
-            </w:r>
-            <w:r>
-              <w:t>a</w:t>
-            </w:r>
-            <w:r>
-              <w:t>m</w:t>
+              <w:t>10:30pm – 12:00 am</w:t>
             </w:r>
           </w:p>
         </w:tc>
@@ -1565,83 +1538,12 @@
       <w:pPr>
         <w:spacing w:after="0" w:line="259" w:lineRule="auto"/>
         <w:ind w:left="10" w:hanging="10"/>
-        <w:rPr>
-          <w:b/>
-        </w:rPr>
-      </w:pPr>
-    </w:p>
-    <w:p>
-      <w:pPr>
-        <w:spacing w:after="0" w:line="259" w:lineRule="auto"/>
-        <w:ind w:left="10" w:hanging="10"/>
-        <w:rPr>
-          <w:b/>
-        </w:rPr>
-      </w:pPr>
-    </w:p>
-    <w:p>
-      <w:pPr>
-        <w:spacing w:after="0" w:line="259" w:lineRule="auto"/>
-        <w:ind w:left="10" w:hanging="10"/>
-        <w:rPr>
-          <w:b/>
-        </w:rPr>
-      </w:pPr>
-    </w:p>
-    <w:p>
-      <w:pPr>
-        <w:spacing w:after="0" w:line="259" w:lineRule="auto"/>
-        <w:ind w:left="10" w:hanging="10"/>
-        <w:rPr>
-          <w:b/>
-        </w:rPr>
-      </w:pPr>
-    </w:p>
-    <w:p>
-      <w:pPr>
-        <w:spacing w:after="0" w:line="259" w:lineRule="auto"/>
-        <w:ind w:left="10" w:hanging="10"/>
-        <w:rPr>
-          <w:b/>
-        </w:rPr>
-      </w:pPr>
-    </w:p>
-    <w:p>
-      <w:pPr>
-        <w:spacing w:after="0" w:line="259" w:lineRule="auto"/>
-        <w:ind w:left="10" w:hanging="10"/>
-        <w:rPr>
-          <w:b/>
-        </w:rPr>
-      </w:pPr>
-    </w:p>
-    <w:p>
-      <w:pPr>
-        <w:spacing w:after="0" w:line="259" w:lineRule="auto"/>
-        <w:ind w:left="10" w:hanging="10"/>
-        <w:rPr>
-          <w:b/>
-        </w:rPr>
-      </w:pPr>
-    </w:p>
-    <w:p>
-      <w:pPr>
-        <w:spacing w:after="0" w:line="259" w:lineRule="auto"/>
-        <w:ind w:left="10" w:hanging="10"/>
-        <w:rPr>
-          <w:b/>
-        </w:rPr>
-      </w:pPr>
-    </w:p>
-    <w:p>
-      <w:pPr>
-        <w:spacing w:after="0" w:line="259" w:lineRule="auto"/>
-        <w:ind w:left="10" w:hanging="10"/>
       </w:pPr>
       <w:r>
         <w:rPr>
           <w:b/>
         </w:rPr>
+        <w:lastRenderedPageBreak/>
         <w:t xml:space="preserve">AI Use Section: </w:t>
       </w:r>
       <w:r>
@@ -1997,15 +1899,94 @@
         <w:spacing w:after="296" w:line="259" w:lineRule="auto"/>
         <w:ind w:left="0" w:firstLine="0"/>
         <w:rPr>
-          <w:b/>
+          <w:bCs/>
         </w:rPr>
       </w:pPr>
       <w:r>
         <w:rPr>
-          <w:b/>
+          <w:bCs/>
         </w:rPr>
         <w:t>-</w:t>
       </w:r>
+      <w:r>
+        <w:rPr>
+          <w:bCs/>
+        </w:rPr>
+        <w:t xml:space="preserve">Adding variables and variants in </w:t>
+      </w:r>
+      <w:proofErr w:type="spellStart"/>
+      <w:proofErr w:type="gramStart"/>
+      <w:r>
+        <w:rPr>
+          <w:bCs/>
+        </w:rPr>
+        <w:t>figma</w:t>
+      </w:r>
+      <w:proofErr w:type="spellEnd"/>
+      <w:r>
+        <w:rPr>
+          <w:bCs/>
+        </w:rPr>
+        <w:t xml:space="preserve"> :</w:t>
+      </w:r>
+      <w:proofErr w:type="gramEnd"/>
+      <w:r>
+        <w:rPr>
+          <w:bCs/>
+        </w:rPr>
+        <w:t xml:space="preserve"> </w:t>
+      </w:r>
+      <w:hyperlink r:id="rId5" w:history="1">
+        <w:r>
+          <w:rPr>
+            <w:rStyle w:val="Hyperlink"/>
+            <w:bCs/>
+          </w:rPr>
+          <w:t>https://youtu.be/5EN2Stgg52g?si=FbLC9vuPLv7xunCr</w:t>
+        </w:r>
+      </w:hyperlink>
+    </w:p>
+    <w:p>
+      <w:pPr>
+        <w:spacing w:after="0" w:line="259" w:lineRule="auto"/>
+        <w:ind w:left="0" w:firstLine="0"/>
+        <w:rPr>
+          <w:bCs/>
+        </w:rPr>
+      </w:pPr>
+      <w:r>
+        <w:rPr>
+          <w:bCs/>
+        </w:rPr>
+        <w:t>- Test file</w:t>
+      </w:r>
+    </w:p>
+    <w:p>
+      <w:pPr>
+        <w:spacing w:after="296" w:line="259" w:lineRule="auto"/>
+        <w:ind w:left="0" w:firstLine="0"/>
+        <w:rPr>
+          <w:bCs/>
+        </w:rPr>
+      </w:pPr>
+      <w:hyperlink r:id="rId6" w:history="1">
+        <w:r>
+          <w:rPr>
+            <w:rStyle w:val="Hyperlink"/>
+            <w:bCs/>
+          </w:rPr>
+          <w:t>https://www.figma.com/community/file/1331243661693350254</w:t>
+        </w:r>
+      </w:hyperlink>
+    </w:p>
+    <w:p>
+      <w:pPr>
+        <w:spacing w:after="296" w:line="259" w:lineRule="auto"/>
+        <w:ind w:left="0" w:firstLine="0"/>
+        <w:rPr>
+          <w:bCs/>
+        </w:rPr>
+      </w:pPr>
     </w:p>
     <w:p>
       <w:pPr>
@@ -3071,6 +3052,29 @@
       <w:contextualSpacing/>
     </w:pPr>
   </w:style>
+  <w:style w:type="character" w:styleId="Hyperlink">
+    <w:name w:val="Hyperlink"/>
+    <w:basedOn w:val="DefaultParagraphFont"/>
+    <w:uiPriority w:val="99"/>
+    <w:unhideWhenUsed/>
+    <w:rsid w:val="000741FE"/>
+    <w:rPr>
+      <w:color w:val="467886" w:themeColor="hyperlink"/>
+      <w:u w:val="single"/>
+    </w:rPr>
+  </w:style>
+  <w:style w:type="character" w:styleId="UnresolvedMention">
+    <w:name w:val="Unresolved Mention"/>
+    <w:basedOn w:val="DefaultParagraphFont"/>
+    <w:uiPriority w:val="99"/>
+    <w:semiHidden/>
+    <w:unhideWhenUsed/>
+    <w:rsid w:val="000741FE"/>
+    <w:rPr>
+      <w:color w:val="605E5C"/>
+      <w:shd w:val="clear" w:color="auto" w:fill="E1DFDD"/>
+    </w:rPr>
+  </w:style>
 </w:styles>
 </file>
 

</xml_diff>